<commit_message>
added dashboard layout, protected route, backend layout
</commit_message>
<xml_diff>
--- a/react.docx
+++ b/react.docx
@@ -1390,64 +1390,3066 @@
         <w:t xml:space="preserve">    └── </w:t>
       </w:r>
       <w:proofErr w:type="spellStart"/>
+      <w:r>
+        <w:t>utils</w:t>
+      </w:r>
+      <w:proofErr w:type="spellEnd"/>
+      <w:r>
+        <w:t>/</w:t>
+      </w:r>
+    </w:p>
+    <w:p>
+      <w:r>
+        <w:t xml:space="preserve">        </w:t>
+      </w:r>
+      <w:r>
+        <w:rPr>
+          <w:rFonts w:ascii="Arial" w:hAnsi="Arial" w:cs="Arial"/>
+        </w:rPr>
+        <w:t>├</w:t>
+      </w:r>
+      <w:r>
+        <w:rPr>
+          <w:rFonts w:ascii="Calibri" w:hAnsi="Calibri" w:cs="Calibri"/>
+        </w:rPr>
+        <w:t>──</w:t>
+      </w:r>
+      <w:r>
+        <w:t xml:space="preserve"> formatPrice.js</w:t>
+      </w:r>
+    </w:p>
+    <w:p>
+      <w:r>
+        <w:t xml:space="preserve">        </w:t>
+      </w:r>
+      <w:r>
+        <w:rPr>
+          <w:rFonts w:ascii="Arial" w:hAnsi="Arial" w:cs="Arial"/>
+        </w:rPr>
+        <w:t>├</w:t>
+      </w:r>
+      <w:r>
+        <w:rPr>
+          <w:rFonts w:ascii="Calibri" w:hAnsi="Calibri" w:cs="Calibri"/>
+        </w:rPr>
+        <w:t>──</w:t>
+      </w:r>
+      <w:r>
+        <w:t xml:space="preserve"> validation.js</w:t>
+      </w:r>
+    </w:p>
+    <w:p>
+      <w:pPr>
+        <w:rPr>
+          <w:rtl/>
+        </w:rPr>
+      </w:pPr>
+      <w:r>
+        <w:lastRenderedPageBreak/>
+        <w:t xml:space="preserve">        └── constants.js</w:t>
+      </w:r>
+    </w:p>
+    <w:p>
+      <w:pPr>
+        <w:rPr>
+          <w:rtl/>
+        </w:rPr>
+      </w:pPr>
+    </w:p>
+    <w:p>
+      <w:pPr>
+        <w:rPr>
+          <w:rtl/>
+        </w:rPr>
+      </w:pPr>
+    </w:p>
+    <w:p>
+      <w:pPr>
+        <w:bidi/>
+        <w:spacing w:before="100" w:beforeAutospacing="1" w:after="100" w:afterAutospacing="1" w:line="240" w:lineRule="auto"/>
+        <w:outlineLvl w:val="1"/>
+        <w:rPr>
+          <w:rFonts w:ascii="Times New Roman" w:eastAsia="Times New Roman" w:hAnsi="Times New Roman" w:cs="Times New Roman"/>
+          <w:b/>
+          <w:bCs/>
+          <w:sz w:val="36"/>
+          <w:szCs w:val="36"/>
+        </w:rPr>
+      </w:pPr>
+      <w:r>
+        <w:rPr>
+          <w:rFonts w:ascii="Calibri Light" w:eastAsia="Times New Roman" w:hAnsi="Calibri Light" w:cs="Calibri Light"/>
+          <w:b/>
+          <w:bCs/>
+          <w:sz w:val="36"/>
+          <w:szCs w:val="36"/>
+        </w:rPr>
+        <w:t>🟡</w:t>
+      </w:r>
+      <w:r>
+        <w:rPr>
+          <w:rFonts w:ascii="Times New Roman" w:eastAsia="Times New Roman" w:hAnsi="Times New Roman" w:cs="Times New Roman"/>
+          <w:b/>
+          <w:bCs/>
+          <w:sz w:val="36"/>
+          <w:szCs w:val="36"/>
+        </w:rPr>
+        <w:t xml:space="preserve"> 1) </w:t>
+      </w:r>
+      <w:r>
+        <w:rPr>
+          <w:rFonts w:ascii="Times New Roman" w:eastAsia="Times New Roman" w:hAnsi="Times New Roman" w:cs="Times New Roman"/>
+          <w:b/>
+          <w:bCs/>
+          <w:sz w:val="36"/>
+          <w:szCs w:val="36"/>
+          <w:rtl/>
+        </w:rPr>
+        <w:t>آیا همزمان می‌خوای</w:t>
+      </w:r>
+      <w:r>
+        <w:rPr>
+          <w:rFonts w:ascii="Times New Roman" w:eastAsia="Times New Roman" w:hAnsi="Times New Roman" w:cs="Times New Roman"/>
+          <w:b/>
+          <w:bCs/>
+          <w:sz w:val="36"/>
+          <w:szCs w:val="36"/>
+        </w:rPr>
+        <w:t xml:space="preserve"> Context </w:t>
+      </w:r>
+      <w:r>
+        <w:rPr>
+          <w:rFonts w:ascii="Times New Roman" w:eastAsia="Times New Roman" w:hAnsi="Times New Roman" w:cs="Times New Roman"/>
+          <w:b/>
+          <w:bCs/>
+          <w:sz w:val="36"/>
+          <w:szCs w:val="36"/>
+          <w:rtl/>
+        </w:rPr>
+        <w:t>و</w:t>
+      </w:r>
+      <w:r>
+        <w:rPr>
+          <w:rFonts w:ascii="Times New Roman" w:eastAsia="Times New Roman" w:hAnsi="Times New Roman" w:cs="Times New Roman"/>
+          <w:b/>
+          <w:bCs/>
+          <w:sz w:val="36"/>
+          <w:szCs w:val="36"/>
+        </w:rPr>
+        <w:t xml:space="preserve"> </w:t>
+      </w:r>
+      <w:proofErr w:type="spellStart"/>
       <w:proofErr w:type="gramStart"/>
       <w:r>
-        <w:t>utils</w:t>
+        <w:rPr>
+          <w:rFonts w:ascii="Times New Roman" w:eastAsia="Times New Roman" w:hAnsi="Times New Roman" w:cs="Times New Roman"/>
+          <w:b/>
+          <w:bCs/>
+          <w:sz w:val="36"/>
+          <w:szCs w:val="36"/>
+        </w:rPr>
+        <w:t>Redux</w:t>
       </w:r>
       <w:proofErr w:type="spellEnd"/>
       <w:proofErr w:type="gramEnd"/>
       <w:r>
+        <w:rPr>
+          <w:rFonts w:ascii="Times New Roman" w:eastAsia="Times New Roman" w:hAnsi="Times New Roman" w:cs="Times New Roman"/>
+          <w:b/>
+          <w:bCs/>
+          <w:sz w:val="36"/>
+          <w:szCs w:val="36"/>
+        </w:rPr>
+        <w:t xml:space="preserve"> </w:t>
+      </w:r>
+      <w:r>
+        <w:rPr>
+          <w:rFonts w:ascii="Times New Roman" w:eastAsia="Times New Roman" w:hAnsi="Times New Roman" w:cs="Times New Roman"/>
+          <w:b/>
+          <w:bCs/>
+          <w:sz w:val="36"/>
+          <w:szCs w:val="36"/>
+          <w:rtl/>
+        </w:rPr>
+        <w:t>داشته باشی؟</w:t>
+      </w:r>
+    </w:p>
+    <w:p>
+      <w:pPr>
+        <w:bidi/>
+        <w:spacing w:before="100" w:beforeAutospacing="1" w:after="100" w:afterAutospacing="1" w:line="240" w:lineRule="auto"/>
+        <w:rPr>
+          <w:rFonts w:ascii="Times New Roman" w:eastAsia="Times New Roman" w:hAnsi="Times New Roman" w:cs="Times New Roman"/>
+          <w:sz w:val="24"/>
+          <w:szCs w:val="24"/>
+        </w:rPr>
+      </w:pPr>
+      <w:r>
+        <w:rPr>
+          <w:rFonts w:ascii="Times New Roman" w:eastAsia="Times New Roman" w:hAnsi="Times New Roman" w:cs="Times New Roman"/>
+          <w:sz w:val="24"/>
+          <w:szCs w:val="24"/>
+          <w:rtl/>
+        </w:rPr>
+        <w:t>برای پروژه</w:t>
+      </w:r>
+      <w:r>
+        <w:rPr>
+          <w:rFonts w:ascii="Times New Roman" w:eastAsia="Times New Roman" w:hAnsi="Times New Roman" w:cs="Times New Roman"/>
+          <w:sz w:val="24"/>
+          <w:szCs w:val="24"/>
+        </w:rPr>
+        <w:t xml:space="preserve"> Week19 </w:t>
+      </w:r>
+      <w:r>
+        <w:rPr>
+          <w:rFonts w:ascii="Times New Roman" w:eastAsia="Times New Roman" w:hAnsi="Times New Roman" w:cs="Times New Roman"/>
+          <w:sz w:val="24"/>
+          <w:szCs w:val="24"/>
+          <w:rtl/>
+        </w:rPr>
+        <w:t>لازم نیست</w:t>
+      </w:r>
+      <w:r>
+        <w:rPr>
+          <w:rFonts w:ascii="Times New Roman" w:eastAsia="Times New Roman" w:hAnsi="Times New Roman" w:cs="Times New Roman"/>
+          <w:sz w:val="24"/>
+          <w:szCs w:val="24"/>
+        </w:rPr>
+        <w:t>.</w:t>
+      </w:r>
+      <w:r>
+        <w:rPr>
+          <w:rFonts w:ascii="Times New Roman" w:eastAsia="Times New Roman" w:hAnsi="Times New Roman" w:cs="Times New Roman"/>
+          <w:sz w:val="24"/>
+          <w:szCs w:val="24"/>
+        </w:rPr>
+        <w:br/>
+      </w:r>
+      <w:r>
+        <w:rPr>
+          <w:rFonts w:ascii="Times New Roman" w:eastAsia="Times New Roman" w:hAnsi="Times New Roman" w:cs="Times New Roman"/>
+          <w:sz w:val="24"/>
+          <w:szCs w:val="24"/>
+          <w:rtl/>
+        </w:rPr>
+        <w:t>برای یک</w:t>
+      </w:r>
+      <w:r>
+        <w:rPr>
+          <w:rFonts w:ascii="Times New Roman" w:eastAsia="Times New Roman" w:hAnsi="Times New Roman" w:cs="Times New Roman"/>
+          <w:sz w:val="24"/>
+          <w:szCs w:val="24"/>
+        </w:rPr>
+        <w:t xml:space="preserve"> Admin Panel </w:t>
+      </w:r>
+      <w:r>
+        <w:rPr>
+          <w:rFonts w:ascii="Times New Roman" w:eastAsia="Times New Roman" w:hAnsi="Times New Roman" w:cs="Times New Roman"/>
+          <w:sz w:val="24"/>
+          <w:szCs w:val="24"/>
+          <w:rtl/>
+        </w:rPr>
+        <w:t xml:space="preserve">کوچک، </w:t>
+      </w:r>
+      <w:r>
+        <w:rPr>
+          <w:rFonts w:ascii="Times New Roman" w:eastAsia="Times New Roman" w:hAnsi="Times New Roman" w:cs="Times New Roman"/>
+          <w:b/>
+          <w:bCs/>
+          <w:sz w:val="24"/>
+          <w:szCs w:val="24"/>
+          <w:rtl/>
+        </w:rPr>
+        <w:t>یکی‌شون کافیه</w:t>
+      </w:r>
+      <w:r>
+        <w:rPr>
+          <w:rFonts w:ascii="Times New Roman" w:eastAsia="Times New Roman" w:hAnsi="Times New Roman" w:cs="Times New Roman"/>
+          <w:sz w:val="24"/>
+          <w:szCs w:val="24"/>
+        </w:rPr>
+        <w:t>.</w:t>
+      </w:r>
+    </w:p>
+    <w:p>
+      <w:pPr>
+        <w:bidi/>
+        <w:spacing w:before="100" w:beforeAutospacing="1" w:after="100" w:afterAutospacing="1" w:line="240" w:lineRule="auto"/>
+        <w:outlineLvl w:val="2"/>
+        <w:rPr>
+          <w:rFonts w:ascii="Times New Roman" w:eastAsia="Times New Roman" w:hAnsi="Times New Roman" w:cs="Times New Roman"/>
+          <w:b/>
+          <w:bCs/>
+          <w:sz w:val="27"/>
+          <w:szCs w:val="27"/>
+        </w:rPr>
+      </w:pPr>
+      <w:r>
+        <w:rPr>
+          <w:rFonts w:ascii="Times New Roman" w:eastAsia="Times New Roman" w:hAnsi="Times New Roman" w:cs="Times New Roman"/>
+          <w:b/>
+          <w:bCs/>
+          <w:sz w:val="27"/>
+          <w:szCs w:val="27"/>
+          <w:rtl/>
+        </w:rPr>
+        <w:t>اگر هدفت یادگیریه</w:t>
+      </w:r>
+      <w:r>
+        <w:rPr>
+          <w:rFonts w:ascii="Times New Roman" w:eastAsia="Times New Roman" w:hAnsi="Times New Roman" w:cs="Times New Roman"/>
+          <w:b/>
+          <w:bCs/>
+          <w:sz w:val="27"/>
+          <w:szCs w:val="27"/>
+        </w:rPr>
+        <w:t>:</w:t>
+      </w:r>
+    </w:p>
+    <w:p>
+      <w:pPr>
+        <w:numPr>
+          <w:ilvl w:val="0"/>
+          <w:numId w:val="1"/>
+        </w:numPr>
+        <w:bidi/>
+        <w:spacing w:before="100" w:beforeAutospacing="1" w:after="100" w:afterAutospacing="1" w:line="240" w:lineRule="auto"/>
+        <w:rPr>
+          <w:rFonts w:ascii="Times New Roman" w:eastAsia="Times New Roman" w:hAnsi="Times New Roman" w:cs="Times New Roman"/>
+          <w:sz w:val="24"/>
+          <w:szCs w:val="24"/>
+        </w:rPr>
+      </w:pPr>
+      <w:r>
+        <w:rPr>
+          <w:rFonts w:ascii="Times New Roman" w:eastAsia="Times New Roman" w:hAnsi="Times New Roman" w:cs="Times New Roman"/>
+          <w:sz w:val="24"/>
+          <w:szCs w:val="24"/>
+        </w:rPr>
+        <w:t xml:space="preserve">Context → </w:t>
+      </w:r>
+      <w:r>
+        <w:rPr>
+          <w:rFonts w:ascii="Times New Roman" w:eastAsia="Times New Roman" w:hAnsi="Times New Roman" w:cs="Times New Roman"/>
+          <w:sz w:val="24"/>
+          <w:szCs w:val="24"/>
+          <w:rtl/>
+        </w:rPr>
+        <w:t>برای</w:t>
+      </w:r>
+      <w:r>
+        <w:rPr>
+          <w:rFonts w:ascii="Times New Roman" w:eastAsia="Times New Roman" w:hAnsi="Times New Roman" w:cs="Times New Roman"/>
+          <w:sz w:val="24"/>
+          <w:szCs w:val="24"/>
+        </w:rPr>
+        <w:t xml:space="preserve"> </w:t>
+      </w:r>
+      <w:proofErr w:type="spellStart"/>
+      <w:r>
+        <w:rPr>
+          <w:rFonts w:ascii="Times New Roman" w:eastAsia="Times New Roman" w:hAnsi="Times New Roman" w:cs="Times New Roman"/>
+          <w:sz w:val="24"/>
+          <w:szCs w:val="24"/>
+        </w:rPr>
+        <w:t>Auth</w:t>
+      </w:r>
+      <w:proofErr w:type="spellEnd"/>
+      <w:r>
+        <w:rPr>
+          <w:rFonts w:ascii="Times New Roman" w:eastAsia="Times New Roman" w:hAnsi="Times New Roman" w:cs="Times New Roman"/>
+          <w:sz w:val="24"/>
+          <w:szCs w:val="24"/>
+        </w:rPr>
+        <w:t xml:space="preserve"> </w:t>
+      </w:r>
+      <w:r>
+        <w:rPr>
+          <w:rFonts w:ascii="Times New Roman" w:eastAsia="Times New Roman" w:hAnsi="Times New Roman" w:cs="Times New Roman"/>
+          <w:sz w:val="24"/>
+          <w:szCs w:val="24"/>
+          <w:rtl/>
+        </w:rPr>
+        <w:t>و</w:t>
+      </w:r>
+      <w:r>
+        <w:rPr>
+          <w:rFonts w:ascii="Times New Roman" w:eastAsia="Times New Roman" w:hAnsi="Times New Roman" w:cs="Times New Roman"/>
+          <w:sz w:val="24"/>
+          <w:szCs w:val="24"/>
+        </w:rPr>
+        <w:t xml:space="preserve"> UI State</w:t>
+      </w:r>
+    </w:p>
+    <w:p>
+      <w:pPr>
+        <w:numPr>
+          <w:ilvl w:val="0"/>
+          <w:numId w:val="1"/>
+        </w:numPr>
+        <w:bidi/>
+        <w:spacing w:before="100" w:beforeAutospacing="1" w:after="100" w:afterAutospacing="1" w:line="240" w:lineRule="auto"/>
+        <w:rPr>
+          <w:rFonts w:ascii="Times New Roman" w:eastAsia="Times New Roman" w:hAnsi="Times New Roman" w:cs="Times New Roman"/>
+          <w:sz w:val="24"/>
+          <w:szCs w:val="24"/>
+        </w:rPr>
+      </w:pPr>
+      <w:proofErr w:type="spellStart"/>
+      <w:r>
+        <w:rPr>
+          <w:rFonts w:ascii="Times New Roman" w:eastAsia="Times New Roman" w:hAnsi="Times New Roman" w:cs="Times New Roman"/>
+          <w:sz w:val="24"/>
+          <w:szCs w:val="24"/>
+        </w:rPr>
+        <w:t>Redux</w:t>
+      </w:r>
+      <w:proofErr w:type="spellEnd"/>
+      <w:r>
+        <w:rPr>
+          <w:rFonts w:ascii="Times New Roman" w:eastAsia="Times New Roman" w:hAnsi="Times New Roman" w:cs="Times New Roman"/>
+          <w:sz w:val="24"/>
+          <w:szCs w:val="24"/>
+        </w:rPr>
+        <w:t xml:space="preserve"> → </w:t>
+      </w:r>
+      <w:r>
+        <w:rPr>
+          <w:rFonts w:ascii="Times New Roman" w:eastAsia="Times New Roman" w:hAnsi="Times New Roman" w:cs="Times New Roman"/>
+          <w:sz w:val="24"/>
+          <w:szCs w:val="24"/>
+          <w:rtl/>
+        </w:rPr>
+        <w:t>برای</w:t>
+      </w:r>
+      <w:r>
+        <w:rPr>
+          <w:rFonts w:ascii="Times New Roman" w:eastAsia="Times New Roman" w:hAnsi="Times New Roman" w:cs="Times New Roman"/>
+          <w:sz w:val="24"/>
+          <w:szCs w:val="24"/>
+        </w:rPr>
+        <w:t xml:space="preserve"> Product Management (CRUD)</w:t>
+      </w:r>
+    </w:p>
+    <w:p>
+      <w:pPr>
+        <w:bidi/>
+        <w:spacing w:before="100" w:beforeAutospacing="1" w:after="100" w:afterAutospacing="1" w:line="240" w:lineRule="auto"/>
+        <w:rPr>
+          <w:rFonts w:ascii="Times New Roman" w:eastAsia="Times New Roman" w:hAnsi="Times New Roman" w:cs="Times New Roman"/>
+          <w:sz w:val="24"/>
+          <w:szCs w:val="24"/>
+          <w:rtl/>
+        </w:rPr>
+      </w:pPr>
+      <w:r>
+        <w:rPr>
+          <w:rFonts w:ascii="Times New Roman" w:eastAsia="Times New Roman" w:hAnsi="Times New Roman" w:cs="Times New Roman"/>
+          <w:sz w:val="24"/>
+          <w:szCs w:val="24"/>
+          <w:rtl/>
+        </w:rPr>
+        <w:t>اما حواست باشه استفاده همزمان فقط در پروژه‌های بزرگ مرسومه</w:t>
+      </w:r>
+      <w:r>
+        <w:rPr>
+          <w:rFonts w:ascii="Times New Roman" w:eastAsia="Times New Roman" w:hAnsi="Times New Roman" w:cs="Times New Roman"/>
+          <w:sz w:val="24"/>
+          <w:szCs w:val="24"/>
+        </w:rPr>
+        <w:t>.</w:t>
+      </w:r>
+    </w:p>
+    <w:p>
+      <w:pPr>
+        <w:bidi/>
+        <w:spacing w:before="100" w:beforeAutospacing="1" w:after="100" w:afterAutospacing="1" w:line="240" w:lineRule="auto"/>
+        <w:rPr>
+          <w:rFonts w:ascii="Times New Roman" w:eastAsia="Times New Roman" w:hAnsi="Times New Roman" w:cs="Times New Roman"/>
+          <w:sz w:val="24"/>
+          <w:szCs w:val="24"/>
+          <w:rtl/>
+        </w:rPr>
+      </w:pPr>
+    </w:p>
+    <w:p>
+      <w:pPr>
+        <w:bidi/>
+        <w:spacing w:before="100" w:beforeAutospacing="1" w:after="100" w:afterAutospacing="1" w:line="240" w:lineRule="auto"/>
+        <w:outlineLvl w:val="1"/>
+        <w:rPr>
+          <w:rFonts w:ascii="Times New Roman" w:eastAsia="Times New Roman" w:hAnsi="Times New Roman" w:cs="Times New Roman"/>
+          <w:b/>
+          <w:bCs/>
+          <w:sz w:val="36"/>
+          <w:szCs w:val="36"/>
+        </w:rPr>
+      </w:pPr>
+      <w:r>
+        <w:rPr>
+          <w:rFonts w:ascii="Calibri Light" w:eastAsia="Times New Roman" w:hAnsi="Calibri Light" w:cs="Calibri Light"/>
+          <w:b/>
+          <w:bCs/>
+          <w:sz w:val="36"/>
+          <w:szCs w:val="36"/>
+        </w:rPr>
+        <w:t>🟡</w:t>
+      </w:r>
+      <w:r>
+        <w:rPr>
+          <w:rFonts w:ascii="Times New Roman" w:eastAsia="Times New Roman" w:hAnsi="Times New Roman" w:cs="Times New Roman"/>
+          <w:b/>
+          <w:bCs/>
+          <w:sz w:val="36"/>
+          <w:szCs w:val="36"/>
+        </w:rPr>
+        <w:t xml:space="preserve"> 3) </w:t>
+      </w:r>
+      <w:r>
+        <w:rPr>
+          <w:rFonts w:ascii="Times New Roman" w:eastAsia="Times New Roman" w:hAnsi="Times New Roman" w:cs="Times New Roman"/>
+          <w:b/>
+          <w:bCs/>
+          <w:sz w:val="36"/>
+          <w:szCs w:val="36"/>
+          <w:rtl/>
+        </w:rPr>
+        <w:t>پوشه‌های</w:t>
+      </w:r>
+      <w:r>
+        <w:rPr>
+          <w:rFonts w:ascii="Times New Roman" w:eastAsia="Times New Roman" w:hAnsi="Times New Roman" w:cs="Times New Roman"/>
+          <w:b/>
+          <w:bCs/>
+          <w:sz w:val="36"/>
+          <w:szCs w:val="36"/>
+        </w:rPr>
+        <w:t xml:space="preserve"> modal </w:t>
+      </w:r>
+      <w:r>
+        <w:rPr>
+          <w:rFonts w:ascii="Times New Roman" w:eastAsia="Times New Roman" w:hAnsi="Times New Roman" w:cs="Times New Roman"/>
+          <w:b/>
+          <w:bCs/>
+          <w:sz w:val="36"/>
+          <w:szCs w:val="36"/>
+          <w:rtl/>
+        </w:rPr>
+        <w:t>داخل</w:t>
+      </w:r>
+      <w:r>
+        <w:rPr>
+          <w:rFonts w:ascii="Times New Roman" w:eastAsia="Times New Roman" w:hAnsi="Times New Roman" w:cs="Times New Roman"/>
+          <w:b/>
+          <w:bCs/>
+          <w:sz w:val="36"/>
+          <w:szCs w:val="36"/>
+        </w:rPr>
+        <w:t xml:space="preserve"> common </w:t>
+      </w:r>
+      <w:r>
+        <w:rPr>
+          <w:rFonts w:ascii="Times New Roman" w:eastAsia="Times New Roman" w:hAnsi="Times New Roman" w:cs="Times New Roman"/>
+          <w:b/>
+          <w:bCs/>
+          <w:sz w:val="36"/>
+          <w:szCs w:val="36"/>
+          <w:rtl/>
+        </w:rPr>
+        <w:t>خوبه، اما بهتره</w:t>
+      </w:r>
+    </w:p>
+    <w:p>
+      <w:pPr>
+        <w:bidi/>
+        <w:spacing w:before="100" w:beforeAutospacing="1" w:after="100" w:afterAutospacing="1" w:line="240" w:lineRule="auto"/>
+        <w:rPr>
+          <w:rFonts w:ascii="Times New Roman" w:eastAsia="Times New Roman" w:hAnsi="Times New Roman" w:cs="Times New Roman"/>
+          <w:sz w:val="24"/>
+          <w:szCs w:val="24"/>
+          <w:rtl/>
+        </w:rPr>
+      </w:pPr>
+      <w:r>
+        <w:rPr>
+          <w:rFonts w:ascii="Times New Roman" w:eastAsia="Times New Roman" w:hAnsi="Times New Roman" w:cs="Times New Roman"/>
+          <w:sz w:val="24"/>
+          <w:szCs w:val="24"/>
+        </w:rPr>
+        <w:t>Modal</w:t>
+      </w:r>
+      <w:r>
+        <w:rPr>
+          <w:rFonts w:ascii="Times New Roman" w:eastAsia="Times New Roman" w:hAnsi="Times New Roman" w:cs="Times New Roman"/>
+          <w:sz w:val="24"/>
+          <w:szCs w:val="24"/>
+          <w:rtl/>
+        </w:rPr>
+        <w:t xml:space="preserve">ها </w:t>
+      </w:r>
+      <w:r>
+        <w:rPr>
+          <w:rFonts w:ascii="Times New Roman" w:eastAsia="Times New Roman" w:hAnsi="Times New Roman" w:cs="Times New Roman"/>
+          <w:b/>
+          <w:bCs/>
+          <w:sz w:val="24"/>
+          <w:szCs w:val="24"/>
+        </w:rPr>
+        <w:t>generic</w:t>
+      </w:r>
+      <w:r>
+        <w:rPr>
+          <w:rFonts w:ascii="Times New Roman" w:eastAsia="Times New Roman" w:hAnsi="Times New Roman" w:cs="Times New Roman"/>
+          <w:sz w:val="24"/>
+          <w:szCs w:val="24"/>
+        </w:rPr>
+        <w:t xml:space="preserve"> </w:t>
+      </w:r>
+      <w:r>
+        <w:rPr>
+          <w:rFonts w:ascii="Times New Roman" w:eastAsia="Times New Roman" w:hAnsi="Times New Roman" w:cs="Times New Roman"/>
+          <w:sz w:val="24"/>
+          <w:szCs w:val="24"/>
+          <w:rtl/>
+        </w:rPr>
+        <w:t>باشن</w:t>
+      </w:r>
+      <w:r>
+        <w:rPr>
+          <w:rFonts w:ascii="Times New Roman" w:eastAsia="Times New Roman" w:hAnsi="Times New Roman" w:cs="Times New Roman"/>
+          <w:sz w:val="24"/>
+          <w:szCs w:val="24"/>
+        </w:rPr>
+        <w:br/>
+      </w:r>
+      <w:r>
+        <w:rPr>
+          <w:rFonts w:ascii="Times New Roman" w:eastAsia="Times New Roman" w:hAnsi="Times New Roman" w:cs="Times New Roman"/>
+          <w:sz w:val="24"/>
+          <w:szCs w:val="24"/>
+          <w:rtl/>
+        </w:rPr>
+        <w:t>و اطلاعات ویرایش/حذف داخل</w:t>
+      </w:r>
+      <w:r>
+        <w:rPr>
+          <w:rFonts w:ascii="Times New Roman" w:eastAsia="Times New Roman" w:hAnsi="Times New Roman" w:cs="Times New Roman"/>
+          <w:sz w:val="24"/>
+          <w:szCs w:val="24"/>
+        </w:rPr>
+        <w:t xml:space="preserve"> </w:t>
+      </w:r>
+      <w:proofErr w:type="spellStart"/>
+      <w:r>
+        <w:rPr>
+          <w:rFonts w:ascii="Times New Roman" w:eastAsia="Times New Roman" w:hAnsi="Times New Roman" w:cs="Times New Roman"/>
+          <w:sz w:val="24"/>
+          <w:szCs w:val="24"/>
+        </w:rPr>
+        <w:t>ProductContext</w:t>
+      </w:r>
+      <w:proofErr w:type="spellEnd"/>
+      <w:r>
+        <w:rPr>
+          <w:rFonts w:ascii="Times New Roman" w:eastAsia="Times New Roman" w:hAnsi="Times New Roman" w:cs="Times New Roman"/>
+          <w:sz w:val="24"/>
+          <w:szCs w:val="24"/>
+        </w:rPr>
+        <w:t xml:space="preserve"> </w:t>
+      </w:r>
+      <w:r>
+        <w:rPr>
+          <w:rFonts w:ascii="Times New Roman" w:eastAsia="Times New Roman" w:hAnsi="Times New Roman" w:cs="Times New Roman"/>
+          <w:sz w:val="24"/>
+          <w:szCs w:val="24"/>
+          <w:rtl/>
+        </w:rPr>
+        <w:t>بیاد</w:t>
+      </w:r>
+      <w:r>
+        <w:rPr>
+          <w:rFonts w:ascii="Times New Roman" w:eastAsia="Times New Roman" w:hAnsi="Times New Roman" w:cs="Times New Roman"/>
+          <w:sz w:val="24"/>
+          <w:szCs w:val="24"/>
+        </w:rPr>
+        <w:t>.</w:t>
+      </w:r>
+    </w:p>
+    <w:p>
+      <w:pPr>
+        <w:bidi/>
+        <w:spacing w:before="100" w:beforeAutospacing="1" w:after="100" w:afterAutospacing="1" w:line="240" w:lineRule="auto"/>
+        <w:outlineLvl w:val="1"/>
+        <w:rPr>
+          <w:rFonts w:ascii="Times New Roman" w:eastAsia="Times New Roman" w:hAnsi="Times New Roman" w:cs="Times New Roman"/>
+          <w:b/>
+          <w:bCs/>
+          <w:sz w:val="36"/>
+          <w:szCs w:val="36"/>
+        </w:rPr>
+      </w:pPr>
+      <w:r>
+        <w:rPr>
+          <w:rFonts w:ascii="Calibri Light" w:eastAsia="Times New Roman" w:hAnsi="Calibri Light" w:cs="Calibri Light"/>
+          <w:b/>
+          <w:bCs/>
+          <w:sz w:val="36"/>
+          <w:szCs w:val="36"/>
+        </w:rPr>
+        <w:t>🟡</w:t>
+      </w:r>
+      <w:r>
+        <w:rPr>
+          <w:rFonts w:ascii="Times New Roman" w:eastAsia="Times New Roman" w:hAnsi="Times New Roman" w:cs="Times New Roman"/>
+          <w:b/>
+          <w:bCs/>
+          <w:sz w:val="36"/>
+          <w:szCs w:val="36"/>
+        </w:rPr>
+        <w:t xml:space="preserve"> 4) </w:t>
+      </w:r>
+      <w:proofErr w:type="spellStart"/>
+      <w:r>
+        <w:rPr>
+          <w:rFonts w:ascii="Times New Roman" w:eastAsia="Times New Roman" w:hAnsi="Times New Roman" w:cs="Times New Roman"/>
+          <w:b/>
+          <w:bCs/>
+          <w:sz w:val="36"/>
+          <w:szCs w:val="36"/>
+        </w:rPr>
+        <w:t>utils</w:t>
+      </w:r>
+      <w:proofErr w:type="spellEnd"/>
+      <w:r>
+        <w:rPr>
+          <w:rFonts w:ascii="Times New Roman" w:eastAsia="Times New Roman" w:hAnsi="Times New Roman" w:cs="Times New Roman"/>
+          <w:b/>
+          <w:bCs/>
+          <w:sz w:val="36"/>
+          <w:szCs w:val="36"/>
+        </w:rPr>
+        <w:t xml:space="preserve">/ </w:t>
+      </w:r>
+      <w:r>
+        <w:rPr>
+          <w:rFonts w:ascii="Times New Roman" w:eastAsia="Times New Roman" w:hAnsi="Times New Roman" w:cs="Times New Roman"/>
+          <w:b/>
+          <w:bCs/>
+          <w:sz w:val="36"/>
+          <w:szCs w:val="36"/>
+          <w:rtl/>
+        </w:rPr>
+        <w:t>ساختار مناسبی داره</w:t>
+      </w:r>
+    </w:p>
+    <w:p>
+      <w:pPr>
+        <w:bidi/>
+        <w:spacing w:before="100" w:beforeAutospacing="1" w:after="100" w:afterAutospacing="1" w:line="240" w:lineRule="auto"/>
+        <w:rPr>
+          <w:rFonts w:ascii="Times New Roman" w:eastAsia="Times New Roman" w:hAnsi="Times New Roman" w:cs="Times New Roman"/>
+          <w:sz w:val="24"/>
+          <w:szCs w:val="24"/>
+        </w:rPr>
+      </w:pPr>
+      <w:r>
+        <w:rPr>
+          <w:rFonts w:ascii="Times New Roman" w:eastAsia="Times New Roman" w:hAnsi="Times New Roman" w:cs="Times New Roman"/>
+          <w:sz w:val="24"/>
+          <w:szCs w:val="24"/>
+          <w:rtl/>
+        </w:rPr>
+        <w:t>فقط دقت کن</w:t>
+      </w:r>
+      <w:r>
+        <w:rPr>
+          <w:rFonts w:ascii="Times New Roman" w:eastAsia="Times New Roman" w:hAnsi="Times New Roman" w:cs="Times New Roman"/>
+          <w:sz w:val="24"/>
+          <w:szCs w:val="24"/>
+        </w:rPr>
+        <w:t>:</w:t>
+      </w:r>
+    </w:p>
+    <w:p>
+      <w:pPr>
+        <w:numPr>
+          <w:ilvl w:val="0"/>
+          <w:numId w:val="2"/>
+        </w:numPr>
+        <w:bidi/>
+        <w:spacing w:before="100" w:beforeAutospacing="1" w:after="100" w:afterAutospacing="1" w:line="240" w:lineRule="auto"/>
+        <w:rPr>
+          <w:rFonts w:ascii="Times New Roman" w:eastAsia="Times New Roman" w:hAnsi="Times New Roman" w:cs="Times New Roman"/>
+          <w:sz w:val="24"/>
+          <w:szCs w:val="24"/>
+        </w:rPr>
+      </w:pPr>
+      <w:proofErr w:type="spellStart"/>
+      <w:r>
+        <w:rPr>
+          <w:rFonts w:ascii="Times New Roman" w:eastAsia="Times New Roman" w:hAnsi="Times New Roman" w:cs="Times New Roman"/>
+          <w:sz w:val="24"/>
+          <w:szCs w:val="24"/>
+        </w:rPr>
+        <w:t>formatPrice</w:t>
+      </w:r>
+      <w:proofErr w:type="spellEnd"/>
+      <w:r>
+        <w:rPr>
+          <w:rFonts w:ascii="Times New Roman" w:eastAsia="Times New Roman" w:hAnsi="Times New Roman" w:cs="Times New Roman"/>
+          <w:sz w:val="24"/>
+          <w:szCs w:val="24"/>
+        </w:rPr>
+        <w:t xml:space="preserve"> → </w:t>
+      </w:r>
+      <w:r>
+        <w:rPr>
+          <w:rFonts w:ascii="Times New Roman" w:eastAsia="Times New Roman" w:hAnsi="Times New Roman" w:cs="Times New Roman"/>
+          <w:sz w:val="24"/>
+          <w:szCs w:val="24"/>
+          <w:rtl/>
+        </w:rPr>
+        <w:t>فقط نمایش</w:t>
+      </w:r>
+    </w:p>
+    <w:p>
+      <w:pPr>
+        <w:numPr>
+          <w:ilvl w:val="0"/>
+          <w:numId w:val="2"/>
+        </w:numPr>
+        <w:bidi/>
+        <w:spacing w:before="100" w:beforeAutospacing="1" w:after="100" w:afterAutospacing="1" w:line="240" w:lineRule="auto"/>
+        <w:rPr>
+          <w:rFonts w:ascii="Times New Roman" w:eastAsia="Times New Roman" w:hAnsi="Times New Roman" w:cs="Times New Roman"/>
+          <w:sz w:val="24"/>
+          <w:szCs w:val="24"/>
+        </w:rPr>
+      </w:pPr>
+      <w:r>
+        <w:rPr>
+          <w:rFonts w:ascii="Times New Roman" w:eastAsia="Times New Roman" w:hAnsi="Times New Roman" w:cs="Times New Roman"/>
+          <w:sz w:val="24"/>
+          <w:szCs w:val="24"/>
+        </w:rPr>
+        <w:t xml:space="preserve">validation → </w:t>
+      </w:r>
+      <w:r>
+        <w:rPr>
+          <w:rFonts w:ascii="Times New Roman" w:eastAsia="Times New Roman" w:hAnsi="Times New Roman" w:cs="Times New Roman"/>
+          <w:sz w:val="24"/>
+          <w:szCs w:val="24"/>
+          <w:rtl/>
+        </w:rPr>
+        <w:t>فقط چک‌کردن داده</w:t>
+      </w:r>
+    </w:p>
+    <w:p>
+      <w:pPr>
+        <w:numPr>
+          <w:ilvl w:val="0"/>
+          <w:numId w:val="2"/>
+        </w:numPr>
+        <w:bidi/>
+        <w:spacing w:before="100" w:beforeAutospacing="1" w:after="100" w:afterAutospacing="1" w:line="240" w:lineRule="auto"/>
+        <w:rPr>
+          <w:rFonts w:ascii="Times New Roman" w:eastAsia="Times New Roman" w:hAnsi="Times New Roman" w:cs="Times New Roman"/>
+          <w:sz w:val="24"/>
+          <w:szCs w:val="24"/>
+        </w:rPr>
+      </w:pPr>
+      <w:r>
+        <w:rPr>
+          <w:rFonts w:ascii="Times New Roman" w:eastAsia="Times New Roman" w:hAnsi="Times New Roman" w:cs="Times New Roman"/>
+          <w:sz w:val="24"/>
+          <w:szCs w:val="24"/>
+        </w:rPr>
+        <w:t xml:space="preserve">constants → </w:t>
+      </w:r>
+      <w:r>
+        <w:rPr>
+          <w:rFonts w:ascii="Times New Roman" w:eastAsia="Times New Roman" w:hAnsi="Times New Roman" w:cs="Times New Roman"/>
+          <w:sz w:val="24"/>
+          <w:szCs w:val="24"/>
+          <w:rtl/>
+        </w:rPr>
+        <w:t>مقدارهای ثابت</w:t>
+      </w:r>
+      <w:r>
+        <w:rPr>
+          <w:rFonts w:ascii="Times New Roman" w:eastAsia="Times New Roman" w:hAnsi="Times New Roman" w:cs="Times New Roman"/>
+          <w:sz w:val="24"/>
+          <w:szCs w:val="24"/>
+        </w:rPr>
+        <w:t xml:space="preserve"> API URL </w:t>
+      </w:r>
+      <w:r>
+        <w:rPr>
+          <w:rFonts w:ascii="Times New Roman" w:eastAsia="Times New Roman" w:hAnsi="Times New Roman" w:cs="Times New Roman"/>
+          <w:sz w:val="24"/>
+          <w:szCs w:val="24"/>
+          <w:rtl/>
+        </w:rPr>
+        <w:t>و نقش‌ها</w:t>
+      </w:r>
+    </w:p>
+    <w:p>
+      <w:pPr>
+        <w:bidi/>
+        <w:spacing w:before="100" w:beforeAutospacing="1" w:after="100" w:afterAutospacing="1" w:line="240" w:lineRule="auto"/>
+        <w:rPr>
+          <w:rFonts w:ascii="Times New Roman" w:eastAsia="Times New Roman" w:hAnsi="Times New Roman" w:cs="Times New Roman"/>
+          <w:sz w:val="24"/>
+          <w:szCs w:val="24"/>
+          <w:rtl/>
+        </w:rPr>
+      </w:pPr>
+    </w:p>
+    <w:p>
+      <w:pPr>
+        <w:bidi/>
+        <w:spacing w:before="100" w:beforeAutospacing="1" w:after="100" w:afterAutospacing="1" w:line="240" w:lineRule="auto"/>
+        <w:rPr>
+          <w:rFonts w:ascii="Times New Roman" w:eastAsia="Times New Roman" w:hAnsi="Times New Roman" w:cs="Times New Roman"/>
+          <w:b/>
+          <w:bCs/>
+          <w:sz w:val="24"/>
+          <w:szCs w:val="24"/>
+        </w:rPr>
+      </w:pPr>
+      <w:r>
+        <w:rPr>
+          <w:rFonts w:ascii="Segoe UI Symbol" w:eastAsia="Times New Roman" w:hAnsi="Segoe UI Symbol" w:cs="Segoe UI Symbol"/>
+          <w:b/>
+          <w:bCs/>
+          <w:sz w:val="24"/>
+          <w:szCs w:val="24"/>
+        </w:rPr>
+        <w:t>🚀</w:t>
+      </w:r>
+      <w:r>
+        <w:rPr>
+          <w:rFonts w:ascii="Times New Roman" w:eastAsia="Times New Roman" w:hAnsi="Times New Roman" w:cs="Times New Roman"/>
+          <w:b/>
+          <w:bCs/>
+          <w:sz w:val="24"/>
+          <w:szCs w:val="24"/>
+        </w:rPr>
+        <w:t xml:space="preserve"> </w:t>
+      </w:r>
+      <w:r>
+        <w:rPr>
+          <w:rFonts w:ascii="Times New Roman" w:eastAsia="Times New Roman" w:hAnsi="Times New Roman" w:cs="Times New Roman"/>
+          <w:b/>
+          <w:bCs/>
+          <w:sz w:val="24"/>
+          <w:szCs w:val="24"/>
+          <w:rtl/>
+        </w:rPr>
+        <w:t>نقشهٔ شروع پروژه (قدم‌به‌قدم)</w:t>
+      </w:r>
+    </w:p>
+    <w:p>
+      <w:pPr>
+        <w:bidi/>
+        <w:spacing w:before="100" w:beforeAutospacing="1" w:after="100" w:afterAutospacing="1" w:line="240" w:lineRule="auto"/>
+        <w:rPr>
+          <w:rFonts w:ascii="Times New Roman" w:eastAsia="Times New Roman" w:hAnsi="Times New Roman" w:cs="Times New Roman"/>
+          <w:b/>
+          <w:bCs/>
+          <w:sz w:val="24"/>
+          <w:szCs w:val="24"/>
+        </w:rPr>
+      </w:pPr>
+      <w:r>
+        <w:rPr>
+          <w:rFonts w:ascii="Times New Roman" w:eastAsia="Times New Roman" w:hAnsi="Times New Roman" w:cs="Times New Roman"/>
+          <w:b/>
+          <w:bCs/>
+          <w:sz w:val="24"/>
+          <w:szCs w:val="24"/>
+        </w:rPr>
+        <w:t xml:space="preserve">STEP 1 — </w:t>
+      </w:r>
+      <w:r>
+        <w:rPr>
+          <w:rFonts w:ascii="Times New Roman" w:eastAsia="Times New Roman" w:hAnsi="Times New Roman" w:cs="Times New Roman"/>
+          <w:b/>
+          <w:bCs/>
+          <w:sz w:val="24"/>
+          <w:szCs w:val="24"/>
+          <w:rtl/>
+        </w:rPr>
+        <w:t>روتینگ و ساختار صفحه‌ها را بساز</w:t>
+      </w:r>
+    </w:p>
+    <w:p>
+      <w:pPr>
+        <w:bidi/>
+        <w:spacing w:before="100" w:beforeAutospacing="1" w:after="100" w:afterAutospacing="1" w:line="240" w:lineRule="auto"/>
+        <w:rPr>
+          <w:rFonts w:ascii="Times New Roman" w:eastAsia="Times New Roman" w:hAnsi="Times New Roman" w:cs="Times New Roman"/>
+          <w:sz w:val="24"/>
+          <w:szCs w:val="24"/>
+        </w:rPr>
+      </w:pPr>
+      <w:r>
+        <w:rPr>
+          <w:rFonts w:ascii="Times New Roman" w:eastAsia="Times New Roman" w:hAnsi="Times New Roman" w:cs="Times New Roman"/>
+          <w:sz w:val="24"/>
+          <w:szCs w:val="24"/>
+          <w:rtl/>
+        </w:rPr>
+        <w:t>بدون هیچ لاجیک پیچیده‌ای، فقط ساختار</w:t>
+      </w:r>
+      <w:r>
+        <w:rPr>
+          <w:rFonts w:ascii="Times New Roman" w:eastAsia="Times New Roman" w:hAnsi="Times New Roman" w:cs="Times New Roman"/>
+          <w:sz w:val="24"/>
+          <w:szCs w:val="24"/>
+        </w:rPr>
+        <w:t xml:space="preserve"> route</w:t>
+      </w:r>
+      <w:r>
+        <w:rPr>
+          <w:rFonts w:ascii="Times New Roman" w:eastAsia="Times New Roman" w:hAnsi="Times New Roman" w:cs="Times New Roman"/>
+          <w:sz w:val="24"/>
+          <w:szCs w:val="24"/>
+          <w:rtl/>
+        </w:rPr>
+        <w:t>ها</w:t>
+      </w:r>
+      <w:r>
+        <w:rPr>
+          <w:rFonts w:ascii="Times New Roman" w:eastAsia="Times New Roman" w:hAnsi="Times New Roman" w:cs="Times New Roman"/>
+          <w:sz w:val="24"/>
+          <w:szCs w:val="24"/>
+        </w:rPr>
+        <w:t>:</w:t>
+      </w:r>
+    </w:p>
+    <w:p>
+      <w:pPr>
+        <w:numPr>
+          <w:ilvl w:val="0"/>
+          <w:numId w:val="3"/>
+        </w:numPr>
+        <w:bidi/>
+        <w:spacing w:before="100" w:beforeAutospacing="1" w:after="100" w:afterAutospacing="1" w:line="240" w:lineRule="auto"/>
+        <w:rPr>
+          <w:rFonts w:ascii="Times New Roman" w:eastAsia="Times New Roman" w:hAnsi="Times New Roman" w:cs="Times New Roman"/>
+          <w:sz w:val="24"/>
+          <w:szCs w:val="24"/>
+        </w:rPr>
+      </w:pPr>
+      <w:r>
+        <w:rPr>
+          <w:rFonts w:ascii="Times New Roman" w:eastAsia="Times New Roman" w:hAnsi="Times New Roman" w:cs="Times New Roman"/>
+          <w:sz w:val="24"/>
+          <w:szCs w:val="24"/>
+        </w:rPr>
+        <w:t>/register</w:t>
+      </w:r>
+    </w:p>
+    <w:p>
+      <w:pPr>
+        <w:numPr>
+          <w:ilvl w:val="0"/>
+          <w:numId w:val="3"/>
+        </w:numPr>
+        <w:bidi/>
+        <w:spacing w:before="100" w:beforeAutospacing="1" w:after="100" w:afterAutospacing="1" w:line="240" w:lineRule="auto"/>
+        <w:rPr>
+          <w:rFonts w:ascii="Times New Roman" w:eastAsia="Times New Roman" w:hAnsi="Times New Roman" w:cs="Times New Roman"/>
+          <w:sz w:val="24"/>
+          <w:szCs w:val="24"/>
+        </w:rPr>
+      </w:pPr>
+      <w:r>
+        <w:rPr>
+          <w:rFonts w:ascii="Times New Roman" w:eastAsia="Times New Roman" w:hAnsi="Times New Roman" w:cs="Times New Roman"/>
+          <w:sz w:val="24"/>
+          <w:szCs w:val="24"/>
+        </w:rPr>
+        <w:t>/login</w:t>
+      </w:r>
+    </w:p>
+    <w:p>
+      <w:pPr>
+        <w:numPr>
+          <w:ilvl w:val="0"/>
+          <w:numId w:val="3"/>
+        </w:numPr>
+        <w:bidi/>
+        <w:spacing w:before="100" w:beforeAutospacing="1" w:after="100" w:afterAutospacing="1" w:line="240" w:lineRule="auto"/>
+        <w:rPr>
+          <w:rFonts w:ascii="Times New Roman" w:eastAsia="Times New Roman" w:hAnsi="Times New Roman" w:cs="Times New Roman"/>
+          <w:sz w:val="24"/>
+          <w:szCs w:val="24"/>
+        </w:rPr>
+      </w:pPr>
+      <w:r>
+        <w:rPr>
+          <w:rFonts w:ascii="Times New Roman" w:eastAsia="Times New Roman" w:hAnsi="Times New Roman" w:cs="Times New Roman"/>
+          <w:sz w:val="24"/>
+          <w:szCs w:val="24"/>
+        </w:rPr>
+        <w:t>/admin/dashboard</w:t>
+      </w:r>
+    </w:p>
+    <w:p>
+      <w:pPr>
+        <w:numPr>
+          <w:ilvl w:val="0"/>
+          <w:numId w:val="3"/>
+        </w:numPr>
+        <w:bidi/>
+        <w:spacing w:before="100" w:beforeAutospacing="1" w:after="100" w:afterAutospacing="1" w:line="240" w:lineRule="auto"/>
+        <w:rPr>
+          <w:rFonts w:ascii="Times New Roman" w:eastAsia="Times New Roman" w:hAnsi="Times New Roman" w:cs="Times New Roman"/>
+          <w:sz w:val="24"/>
+          <w:szCs w:val="24"/>
+        </w:rPr>
+      </w:pPr>
+      <w:r>
+        <w:rPr>
+          <w:rFonts w:ascii="Times New Roman" w:eastAsia="Times New Roman" w:hAnsi="Times New Roman" w:cs="Times New Roman"/>
+          <w:sz w:val="24"/>
+          <w:szCs w:val="24"/>
+        </w:rPr>
+        <w:t>/admin/products</w:t>
+      </w:r>
+    </w:p>
+    <w:p>
+      <w:pPr>
+        <w:bidi/>
+        <w:spacing w:before="100" w:beforeAutospacing="1" w:after="100" w:afterAutospacing="1" w:line="240" w:lineRule="auto"/>
+        <w:rPr>
+          <w:rFonts w:ascii="Times New Roman" w:eastAsia="Times New Roman" w:hAnsi="Times New Roman" w:cs="Times New Roman"/>
+          <w:sz w:val="24"/>
+          <w:szCs w:val="24"/>
+        </w:rPr>
+      </w:pPr>
+      <w:r>
+        <w:rPr>
+          <w:rFonts w:ascii="Times New Roman" w:eastAsia="Times New Roman" w:hAnsi="Times New Roman" w:cs="Times New Roman"/>
+          <w:sz w:val="24"/>
+          <w:szCs w:val="24"/>
+          <w:rtl/>
+        </w:rPr>
+        <w:lastRenderedPageBreak/>
+        <w:t xml:space="preserve">این مرحله فقط </w:t>
+      </w:r>
+      <w:r>
+        <w:rPr>
+          <w:rFonts w:ascii="Times New Roman" w:eastAsia="Times New Roman" w:hAnsi="Times New Roman" w:cs="Times New Roman"/>
+          <w:b/>
+          <w:bCs/>
+          <w:sz w:val="24"/>
+          <w:szCs w:val="24"/>
+          <w:rtl/>
+        </w:rPr>
+        <w:t>چهار صفحهٔ خالی</w:t>
+      </w:r>
+      <w:r>
+        <w:rPr>
+          <w:rFonts w:ascii="Times New Roman" w:eastAsia="Times New Roman" w:hAnsi="Times New Roman" w:cs="Times New Roman"/>
+          <w:sz w:val="24"/>
+          <w:szCs w:val="24"/>
+          <w:rtl/>
+        </w:rPr>
+        <w:t xml:space="preserve"> می‌سازد</w:t>
+      </w:r>
+      <w:r>
+        <w:rPr>
+          <w:rFonts w:ascii="Times New Roman" w:eastAsia="Times New Roman" w:hAnsi="Times New Roman" w:cs="Times New Roman"/>
+          <w:sz w:val="24"/>
+          <w:szCs w:val="24"/>
+        </w:rPr>
+        <w:t>.</w:t>
+      </w:r>
+    </w:p>
+    <w:p>
+      <w:pPr>
+        <w:bidi/>
+        <w:spacing w:before="100" w:beforeAutospacing="1" w:after="100" w:afterAutospacing="1" w:line="240" w:lineRule="auto"/>
+        <w:rPr>
+          <w:rFonts w:ascii="Times New Roman" w:eastAsia="Times New Roman" w:hAnsi="Times New Roman" w:cs="Times New Roman"/>
+          <w:sz w:val="24"/>
+          <w:szCs w:val="24"/>
+        </w:rPr>
+      </w:pPr>
+      <w:r>
+        <w:rPr>
+          <w:rFonts w:ascii="Times New Roman" w:eastAsia="Times New Roman" w:hAnsi="Times New Roman" w:cs="Times New Roman"/>
+          <w:sz w:val="24"/>
+          <w:szCs w:val="24"/>
+        </w:rPr>
+        <w:pict>
+          <v:rect id="_x0000_i1025" style="width:0;height:1.5pt" o:hralign="center" o:hrstd="t" o:hr="t" fillcolor="#a0a0a0" stroked="f"/>
+        </w:pict>
+      </w:r>
+    </w:p>
+    <w:p>
+      <w:pPr>
+        <w:bidi/>
+        <w:spacing w:before="100" w:beforeAutospacing="1" w:after="100" w:afterAutospacing="1" w:line="240" w:lineRule="auto"/>
+        <w:rPr>
+          <w:rFonts w:ascii="Times New Roman" w:eastAsia="Times New Roman" w:hAnsi="Times New Roman" w:cs="Times New Roman"/>
+          <w:b/>
+          <w:bCs/>
+          <w:sz w:val="24"/>
+          <w:szCs w:val="24"/>
+        </w:rPr>
+      </w:pPr>
+      <w:r>
+        <w:rPr>
+          <w:rFonts w:ascii="Times New Roman" w:eastAsia="Times New Roman" w:hAnsi="Times New Roman" w:cs="Times New Roman"/>
+          <w:b/>
+          <w:bCs/>
+          <w:sz w:val="24"/>
+          <w:szCs w:val="24"/>
+        </w:rPr>
+        <w:t xml:space="preserve">STEP 2 — </w:t>
+      </w:r>
+      <w:proofErr w:type="spellStart"/>
+      <w:r>
+        <w:rPr>
+          <w:rFonts w:ascii="Times New Roman" w:eastAsia="Times New Roman" w:hAnsi="Times New Roman" w:cs="Times New Roman"/>
+          <w:b/>
+          <w:bCs/>
+          <w:sz w:val="24"/>
+          <w:szCs w:val="24"/>
+        </w:rPr>
+        <w:t>AuthContext</w:t>
+      </w:r>
+      <w:proofErr w:type="spellEnd"/>
+      <w:r>
+        <w:rPr>
+          <w:rFonts w:ascii="Times New Roman" w:eastAsia="Times New Roman" w:hAnsi="Times New Roman" w:cs="Times New Roman"/>
+          <w:b/>
+          <w:bCs/>
+          <w:sz w:val="24"/>
+          <w:szCs w:val="24"/>
+        </w:rPr>
+        <w:t xml:space="preserve"> </w:t>
+      </w:r>
+      <w:r>
+        <w:rPr>
+          <w:rFonts w:ascii="Times New Roman" w:eastAsia="Times New Roman" w:hAnsi="Times New Roman" w:cs="Times New Roman"/>
+          <w:b/>
+          <w:bCs/>
+          <w:sz w:val="24"/>
+          <w:szCs w:val="24"/>
+          <w:rtl/>
+        </w:rPr>
+        <w:t>را راه‌اندازی کن</w:t>
+      </w:r>
+    </w:p>
+    <w:p>
+      <w:pPr>
+        <w:bidi/>
+        <w:spacing w:before="100" w:beforeAutospacing="1" w:after="100" w:afterAutospacing="1" w:line="240" w:lineRule="auto"/>
+        <w:rPr>
+          <w:rFonts w:ascii="Times New Roman" w:eastAsia="Times New Roman" w:hAnsi="Times New Roman" w:cs="Times New Roman"/>
+          <w:sz w:val="24"/>
+          <w:szCs w:val="24"/>
+        </w:rPr>
+      </w:pPr>
+      <w:r>
+        <w:rPr>
+          <w:rFonts w:ascii="Times New Roman" w:eastAsia="Times New Roman" w:hAnsi="Times New Roman" w:cs="Times New Roman"/>
+          <w:sz w:val="24"/>
+          <w:szCs w:val="24"/>
+          <w:rtl/>
+        </w:rPr>
+        <w:t>بدون</w:t>
+      </w:r>
+      <w:r>
+        <w:rPr>
+          <w:rFonts w:ascii="Times New Roman" w:eastAsia="Times New Roman" w:hAnsi="Times New Roman" w:cs="Times New Roman"/>
+          <w:sz w:val="24"/>
+          <w:szCs w:val="24"/>
+        </w:rPr>
+        <w:t xml:space="preserve"> API</w:t>
+      </w:r>
+      <w:r>
+        <w:rPr>
+          <w:rFonts w:ascii="Times New Roman" w:eastAsia="Times New Roman" w:hAnsi="Times New Roman" w:cs="Times New Roman"/>
+          <w:sz w:val="24"/>
+          <w:szCs w:val="24"/>
+        </w:rPr>
+        <w:br/>
+      </w:r>
+      <w:r>
+        <w:rPr>
+          <w:rFonts w:ascii="Times New Roman" w:eastAsia="Times New Roman" w:hAnsi="Times New Roman" w:cs="Times New Roman"/>
+          <w:sz w:val="24"/>
+          <w:szCs w:val="24"/>
+          <w:rtl/>
+        </w:rPr>
+        <w:t>فقط</w:t>
+      </w:r>
+      <w:r>
+        <w:rPr>
+          <w:rFonts w:ascii="Times New Roman" w:eastAsia="Times New Roman" w:hAnsi="Times New Roman" w:cs="Times New Roman"/>
+          <w:sz w:val="24"/>
+          <w:szCs w:val="24"/>
+        </w:rPr>
+        <w:t>:</w:t>
+      </w:r>
+    </w:p>
+    <w:p>
+      <w:pPr>
+        <w:numPr>
+          <w:ilvl w:val="0"/>
+          <w:numId w:val="4"/>
+        </w:numPr>
+        <w:bidi/>
+        <w:spacing w:before="100" w:beforeAutospacing="1" w:after="100" w:afterAutospacing="1" w:line="240" w:lineRule="auto"/>
+        <w:rPr>
+          <w:rFonts w:ascii="Times New Roman" w:eastAsia="Times New Roman" w:hAnsi="Times New Roman" w:cs="Times New Roman"/>
+          <w:sz w:val="24"/>
+          <w:szCs w:val="24"/>
+        </w:rPr>
+      </w:pPr>
+      <w:r>
+        <w:rPr>
+          <w:rFonts w:ascii="Times New Roman" w:eastAsia="Times New Roman" w:hAnsi="Times New Roman" w:cs="Times New Roman"/>
+          <w:sz w:val="24"/>
+          <w:szCs w:val="24"/>
+        </w:rPr>
+        <w:t>login()</w:t>
+      </w:r>
+    </w:p>
+    <w:p>
+      <w:pPr>
+        <w:numPr>
+          <w:ilvl w:val="0"/>
+          <w:numId w:val="4"/>
+        </w:numPr>
+        <w:bidi/>
+        <w:spacing w:before="100" w:beforeAutospacing="1" w:after="100" w:afterAutospacing="1" w:line="240" w:lineRule="auto"/>
+        <w:rPr>
+          <w:rFonts w:ascii="Times New Roman" w:eastAsia="Times New Roman" w:hAnsi="Times New Roman" w:cs="Times New Roman"/>
+          <w:sz w:val="24"/>
+          <w:szCs w:val="24"/>
+        </w:rPr>
+      </w:pPr>
+      <w:r>
+        <w:rPr>
+          <w:rFonts w:ascii="Times New Roman" w:eastAsia="Times New Roman" w:hAnsi="Times New Roman" w:cs="Times New Roman"/>
+          <w:sz w:val="24"/>
+          <w:szCs w:val="24"/>
+        </w:rPr>
+        <w:t>logout()</w:t>
+      </w:r>
+    </w:p>
+    <w:p>
+      <w:pPr>
+        <w:numPr>
+          <w:ilvl w:val="0"/>
+          <w:numId w:val="4"/>
+        </w:numPr>
+        <w:bidi/>
+        <w:spacing w:before="100" w:beforeAutospacing="1" w:after="100" w:afterAutospacing="1" w:line="240" w:lineRule="auto"/>
+        <w:rPr>
+          <w:rFonts w:ascii="Times New Roman" w:eastAsia="Times New Roman" w:hAnsi="Times New Roman" w:cs="Times New Roman"/>
+          <w:sz w:val="24"/>
+          <w:szCs w:val="24"/>
+        </w:rPr>
+      </w:pPr>
+      <w:proofErr w:type="spellStart"/>
+      <w:r>
+        <w:rPr>
+          <w:rFonts w:ascii="Times New Roman" w:eastAsia="Times New Roman" w:hAnsi="Times New Roman" w:cs="Times New Roman"/>
+          <w:sz w:val="24"/>
+          <w:szCs w:val="24"/>
+        </w:rPr>
+        <w:t>isAuthenticated</w:t>
+      </w:r>
+      <w:proofErr w:type="spellEnd"/>
+    </w:p>
+    <w:p>
+      <w:pPr>
+        <w:numPr>
+          <w:ilvl w:val="0"/>
+          <w:numId w:val="4"/>
+        </w:numPr>
+        <w:bidi/>
+        <w:spacing w:before="100" w:beforeAutospacing="1" w:after="100" w:afterAutospacing="1" w:line="240" w:lineRule="auto"/>
+        <w:rPr>
+          <w:rFonts w:ascii="Times New Roman" w:eastAsia="Times New Roman" w:hAnsi="Times New Roman" w:cs="Times New Roman"/>
+          <w:sz w:val="24"/>
+          <w:szCs w:val="24"/>
+        </w:rPr>
+      </w:pPr>
+      <w:r>
+        <w:rPr>
+          <w:rFonts w:ascii="Times New Roman" w:eastAsia="Times New Roman" w:hAnsi="Times New Roman" w:cs="Times New Roman"/>
+          <w:sz w:val="24"/>
+          <w:szCs w:val="24"/>
+        </w:rPr>
+        <w:t>user</w:t>
+      </w:r>
+    </w:p>
+    <w:p>
+      <w:pPr>
+        <w:bidi/>
+        <w:spacing w:before="100" w:beforeAutospacing="1" w:after="100" w:afterAutospacing="1" w:line="240" w:lineRule="auto"/>
+        <w:rPr>
+          <w:rFonts w:ascii="Times New Roman" w:eastAsia="Times New Roman" w:hAnsi="Times New Roman" w:cs="Times New Roman"/>
+          <w:sz w:val="24"/>
+          <w:szCs w:val="24"/>
+        </w:rPr>
+      </w:pPr>
+      <w:r>
+        <w:rPr>
+          <w:rFonts w:ascii="Times New Roman" w:eastAsia="Times New Roman" w:hAnsi="Times New Roman" w:cs="Times New Roman"/>
+          <w:sz w:val="24"/>
+          <w:szCs w:val="24"/>
+          <w:rtl/>
+        </w:rPr>
+        <w:t>این بخش پایهٔ کل</w:t>
+      </w:r>
+      <w:r>
+        <w:rPr>
+          <w:rFonts w:ascii="Times New Roman" w:eastAsia="Times New Roman" w:hAnsi="Times New Roman" w:cs="Times New Roman"/>
+          <w:sz w:val="24"/>
+          <w:szCs w:val="24"/>
+        </w:rPr>
+        <w:t xml:space="preserve"> Admin Panel </w:t>
+      </w:r>
+      <w:r>
+        <w:rPr>
+          <w:rFonts w:ascii="Times New Roman" w:eastAsia="Times New Roman" w:hAnsi="Times New Roman" w:cs="Times New Roman"/>
+          <w:sz w:val="24"/>
+          <w:szCs w:val="24"/>
+          <w:rtl/>
+        </w:rPr>
+        <w:t>است</w:t>
+      </w:r>
+      <w:r>
+        <w:rPr>
+          <w:rFonts w:ascii="Times New Roman" w:eastAsia="Times New Roman" w:hAnsi="Times New Roman" w:cs="Times New Roman"/>
+          <w:sz w:val="24"/>
+          <w:szCs w:val="24"/>
+        </w:rPr>
+        <w:t>.</w:t>
+      </w:r>
+    </w:p>
+    <w:p>
+      <w:pPr>
+        <w:bidi/>
+        <w:spacing w:before="100" w:beforeAutospacing="1" w:after="100" w:afterAutospacing="1" w:line="240" w:lineRule="auto"/>
+        <w:rPr>
+          <w:rFonts w:ascii="Times New Roman" w:eastAsia="Times New Roman" w:hAnsi="Times New Roman" w:cs="Times New Roman"/>
+          <w:sz w:val="24"/>
+          <w:szCs w:val="24"/>
+        </w:rPr>
+      </w:pPr>
+      <w:r>
+        <w:rPr>
+          <w:rFonts w:ascii="Times New Roman" w:eastAsia="Times New Roman" w:hAnsi="Times New Roman" w:cs="Times New Roman"/>
+          <w:sz w:val="24"/>
+          <w:szCs w:val="24"/>
+        </w:rPr>
+        <w:pict>
+          <v:rect id="_x0000_i1026" style="width:0;height:1.5pt" o:hralign="center" o:hrstd="t" o:hr="t" fillcolor="#a0a0a0" stroked="f"/>
+        </w:pict>
+      </w:r>
+    </w:p>
+    <w:p>
+      <w:pPr>
+        <w:bidi/>
+        <w:spacing w:before="100" w:beforeAutospacing="1" w:after="100" w:afterAutospacing="1" w:line="240" w:lineRule="auto"/>
+        <w:rPr>
+          <w:rFonts w:ascii="Times New Roman" w:eastAsia="Times New Roman" w:hAnsi="Times New Roman" w:cs="Times New Roman"/>
+          <w:b/>
+          <w:bCs/>
+          <w:sz w:val="24"/>
+          <w:szCs w:val="24"/>
+        </w:rPr>
+      </w:pPr>
+      <w:r>
+        <w:rPr>
+          <w:rFonts w:ascii="Times New Roman" w:eastAsia="Times New Roman" w:hAnsi="Times New Roman" w:cs="Times New Roman"/>
+          <w:b/>
+          <w:bCs/>
+          <w:sz w:val="24"/>
+          <w:szCs w:val="24"/>
+        </w:rPr>
+        <w:t xml:space="preserve">STEP 3 — </w:t>
+      </w:r>
+      <w:r>
+        <w:rPr>
+          <w:rFonts w:ascii="Times New Roman" w:eastAsia="Times New Roman" w:hAnsi="Times New Roman" w:cs="Times New Roman"/>
+          <w:b/>
+          <w:bCs/>
+          <w:sz w:val="24"/>
+          <w:szCs w:val="24"/>
+          <w:rtl/>
+        </w:rPr>
+        <w:t>ساخت</w:t>
+      </w:r>
+      <w:r>
+        <w:rPr>
+          <w:rFonts w:ascii="Times New Roman" w:eastAsia="Times New Roman" w:hAnsi="Times New Roman" w:cs="Times New Roman"/>
+          <w:b/>
+          <w:bCs/>
+          <w:sz w:val="24"/>
+          <w:szCs w:val="24"/>
+        </w:rPr>
+        <w:t xml:space="preserve"> Layout Admin</w:t>
+      </w:r>
+    </w:p>
+    <w:p>
+      <w:pPr>
+        <w:bidi/>
+        <w:spacing w:before="100" w:beforeAutospacing="1" w:after="100" w:afterAutospacing="1" w:line="240" w:lineRule="auto"/>
+        <w:rPr>
+          <w:rFonts w:ascii="Times New Roman" w:eastAsia="Times New Roman" w:hAnsi="Times New Roman" w:cs="Times New Roman"/>
+          <w:sz w:val="24"/>
+          <w:szCs w:val="24"/>
+        </w:rPr>
+      </w:pPr>
+      <w:r>
+        <w:rPr>
+          <w:rFonts w:ascii="Times New Roman" w:eastAsia="Times New Roman" w:hAnsi="Times New Roman" w:cs="Times New Roman"/>
+          <w:sz w:val="24"/>
+          <w:szCs w:val="24"/>
+          <w:rtl/>
+        </w:rPr>
+        <w:t>داخل صفحه‌های</w:t>
+      </w:r>
+      <w:r>
+        <w:rPr>
+          <w:rFonts w:ascii="Times New Roman" w:eastAsia="Times New Roman" w:hAnsi="Times New Roman" w:cs="Times New Roman"/>
+          <w:sz w:val="24"/>
+          <w:szCs w:val="24"/>
+        </w:rPr>
+        <w:t xml:space="preserve"> admin </w:t>
+      </w:r>
+      <w:r>
+        <w:rPr>
+          <w:rFonts w:ascii="Times New Roman" w:eastAsia="Times New Roman" w:hAnsi="Times New Roman" w:cs="Times New Roman"/>
+          <w:sz w:val="24"/>
+          <w:szCs w:val="24"/>
+          <w:rtl/>
+        </w:rPr>
+        <w:t>یک</w:t>
+      </w:r>
+      <w:r>
+        <w:rPr>
+          <w:rFonts w:ascii="Times New Roman" w:eastAsia="Times New Roman" w:hAnsi="Times New Roman" w:cs="Times New Roman"/>
+          <w:sz w:val="24"/>
+          <w:szCs w:val="24"/>
+        </w:rPr>
+        <w:t xml:space="preserve"> layout </w:t>
+      </w:r>
+      <w:r>
+        <w:rPr>
+          <w:rFonts w:ascii="Times New Roman" w:eastAsia="Times New Roman" w:hAnsi="Times New Roman" w:cs="Times New Roman"/>
+          <w:sz w:val="24"/>
+          <w:szCs w:val="24"/>
+          <w:rtl/>
+        </w:rPr>
+        <w:t>داشته باش</w:t>
+      </w:r>
+      <w:r>
+        <w:rPr>
+          <w:rFonts w:ascii="Times New Roman" w:eastAsia="Times New Roman" w:hAnsi="Times New Roman" w:cs="Times New Roman"/>
+          <w:sz w:val="24"/>
+          <w:szCs w:val="24"/>
+        </w:rPr>
+        <w:t>:</w:t>
+      </w:r>
+    </w:p>
+    <w:p>
+      <w:pPr>
+        <w:bidi/>
+        <w:spacing w:before="100" w:beforeAutospacing="1" w:after="100" w:afterAutospacing="1" w:line="240" w:lineRule="auto"/>
+        <w:rPr>
+          <w:rFonts w:ascii="Times New Roman" w:eastAsia="Times New Roman" w:hAnsi="Times New Roman" w:cs="Times New Roman"/>
+          <w:sz w:val="24"/>
+          <w:szCs w:val="24"/>
+        </w:rPr>
+      </w:pPr>
+      <w:r>
+        <w:rPr>
+          <w:rFonts w:ascii="Times New Roman" w:eastAsia="Times New Roman" w:hAnsi="Times New Roman" w:cs="Times New Roman"/>
+          <w:sz w:val="24"/>
+          <w:szCs w:val="24"/>
+        </w:rPr>
+        <w:t>Sidebar  |  Main Content</w:t>
+      </w:r>
+    </w:p>
+    <w:p>
+      <w:pPr>
+        <w:bidi/>
+        <w:spacing w:before="100" w:beforeAutospacing="1" w:after="100" w:afterAutospacing="1" w:line="240" w:lineRule="auto"/>
+        <w:rPr>
+          <w:rFonts w:ascii="Times New Roman" w:eastAsia="Times New Roman" w:hAnsi="Times New Roman" w:cs="Times New Roman"/>
+          <w:sz w:val="24"/>
+          <w:szCs w:val="24"/>
+        </w:rPr>
+      </w:pPr>
+      <w:r>
+        <w:rPr>
+          <w:rFonts w:ascii="Times New Roman" w:eastAsia="Times New Roman" w:hAnsi="Times New Roman" w:cs="Times New Roman"/>
+          <w:sz w:val="24"/>
+          <w:szCs w:val="24"/>
+        </w:rPr>
+        <w:t>Header</w:t>
+      </w:r>
+    </w:p>
+    <w:p>
+      <w:pPr>
+        <w:bidi/>
+        <w:spacing w:before="100" w:beforeAutospacing="1" w:after="100" w:afterAutospacing="1" w:line="240" w:lineRule="auto"/>
+        <w:rPr>
+          <w:rFonts w:ascii="Times New Roman" w:eastAsia="Times New Roman" w:hAnsi="Times New Roman" w:cs="Times New Roman"/>
+          <w:sz w:val="24"/>
+          <w:szCs w:val="24"/>
+        </w:rPr>
+      </w:pPr>
+      <w:r>
+        <w:rPr>
+          <w:rFonts w:ascii="Times New Roman" w:eastAsia="Times New Roman" w:hAnsi="Times New Roman" w:cs="Times New Roman"/>
+          <w:sz w:val="24"/>
+          <w:szCs w:val="24"/>
+          <w:rtl/>
+        </w:rPr>
+        <w:t>این مرحله</w:t>
+      </w:r>
+      <w:r>
+        <w:rPr>
+          <w:rFonts w:ascii="Times New Roman" w:eastAsia="Times New Roman" w:hAnsi="Times New Roman" w:cs="Times New Roman"/>
+          <w:sz w:val="24"/>
+          <w:szCs w:val="24"/>
+        </w:rPr>
+        <w:t xml:space="preserve"> UI </w:t>
+      </w:r>
+      <w:r>
+        <w:rPr>
+          <w:rFonts w:ascii="Times New Roman" w:eastAsia="Times New Roman" w:hAnsi="Times New Roman" w:cs="Times New Roman"/>
+          <w:sz w:val="24"/>
+          <w:szCs w:val="24"/>
+          <w:rtl/>
+        </w:rPr>
+        <w:t>را شکل می‌دهد</w:t>
+      </w:r>
+      <w:r>
+        <w:rPr>
+          <w:rFonts w:ascii="Times New Roman" w:eastAsia="Times New Roman" w:hAnsi="Times New Roman" w:cs="Times New Roman"/>
+          <w:sz w:val="24"/>
+          <w:szCs w:val="24"/>
+        </w:rPr>
+        <w:t>.</w:t>
+      </w:r>
+    </w:p>
+    <w:p>
+      <w:pPr>
+        <w:bidi/>
+        <w:spacing w:before="100" w:beforeAutospacing="1" w:after="100" w:afterAutospacing="1" w:line="240" w:lineRule="auto"/>
+        <w:rPr>
+          <w:rFonts w:ascii="Times New Roman" w:eastAsia="Times New Roman" w:hAnsi="Times New Roman" w:cs="Times New Roman"/>
+          <w:sz w:val="24"/>
+          <w:szCs w:val="24"/>
+        </w:rPr>
+      </w:pPr>
+      <w:r>
+        <w:rPr>
+          <w:rFonts w:ascii="Times New Roman" w:eastAsia="Times New Roman" w:hAnsi="Times New Roman" w:cs="Times New Roman"/>
+          <w:sz w:val="24"/>
+          <w:szCs w:val="24"/>
+        </w:rPr>
+        <w:pict>
+          <v:rect id="_x0000_i1027" style="width:0;height:1.5pt" o:hralign="center" o:hrstd="t" o:hr="t" fillcolor="#a0a0a0" stroked="f"/>
+        </w:pict>
+      </w:r>
+    </w:p>
+    <w:p>
+      <w:pPr>
+        <w:bidi/>
+        <w:spacing w:before="100" w:beforeAutospacing="1" w:after="100" w:afterAutospacing="1" w:line="240" w:lineRule="auto"/>
+        <w:rPr>
+          <w:rFonts w:ascii="Times New Roman" w:eastAsia="Times New Roman" w:hAnsi="Times New Roman" w:cs="Times New Roman"/>
+          <w:b/>
+          <w:bCs/>
+          <w:sz w:val="24"/>
+          <w:szCs w:val="24"/>
+        </w:rPr>
+      </w:pPr>
+      <w:r>
+        <w:rPr>
+          <w:rFonts w:ascii="Times New Roman" w:eastAsia="Times New Roman" w:hAnsi="Times New Roman" w:cs="Times New Roman"/>
+          <w:b/>
+          <w:bCs/>
+          <w:sz w:val="24"/>
+          <w:szCs w:val="24"/>
+        </w:rPr>
+        <w:t xml:space="preserve">STEP 4 — </w:t>
+      </w:r>
+      <w:proofErr w:type="spellStart"/>
+      <w:r>
+        <w:rPr>
+          <w:rFonts w:ascii="Times New Roman" w:eastAsia="Times New Roman" w:hAnsi="Times New Roman" w:cs="Times New Roman"/>
+          <w:b/>
+          <w:bCs/>
+          <w:sz w:val="24"/>
+          <w:szCs w:val="24"/>
+        </w:rPr>
+        <w:t>ProductContext</w:t>
+      </w:r>
+      <w:proofErr w:type="spellEnd"/>
+      <w:r>
+        <w:rPr>
+          <w:rFonts w:ascii="Times New Roman" w:eastAsia="Times New Roman" w:hAnsi="Times New Roman" w:cs="Times New Roman"/>
+          <w:b/>
+          <w:bCs/>
+          <w:sz w:val="24"/>
+          <w:szCs w:val="24"/>
+        </w:rPr>
+        <w:t xml:space="preserve"> </w:t>
+      </w:r>
+      <w:r>
+        <w:rPr>
+          <w:rFonts w:ascii="Times New Roman" w:eastAsia="Times New Roman" w:hAnsi="Times New Roman" w:cs="Times New Roman"/>
+          <w:b/>
+          <w:bCs/>
+          <w:sz w:val="24"/>
+          <w:szCs w:val="24"/>
+          <w:rtl/>
+        </w:rPr>
+        <w:t>یا</w:t>
+      </w:r>
+      <w:r>
+        <w:rPr>
+          <w:rFonts w:ascii="Times New Roman" w:eastAsia="Times New Roman" w:hAnsi="Times New Roman" w:cs="Times New Roman"/>
+          <w:b/>
+          <w:bCs/>
+          <w:sz w:val="24"/>
+          <w:szCs w:val="24"/>
+        </w:rPr>
+        <w:t xml:space="preserve"> </w:t>
+      </w:r>
+      <w:proofErr w:type="spellStart"/>
+      <w:r>
+        <w:rPr>
+          <w:rFonts w:ascii="Times New Roman" w:eastAsia="Times New Roman" w:hAnsi="Times New Roman" w:cs="Times New Roman"/>
+          <w:b/>
+          <w:bCs/>
+          <w:sz w:val="24"/>
+          <w:szCs w:val="24"/>
+        </w:rPr>
+        <w:t>Redux</w:t>
+      </w:r>
+      <w:proofErr w:type="spellEnd"/>
+      <w:r>
+        <w:rPr>
+          <w:rFonts w:ascii="Times New Roman" w:eastAsia="Times New Roman" w:hAnsi="Times New Roman" w:cs="Times New Roman"/>
+          <w:b/>
+          <w:bCs/>
+          <w:sz w:val="24"/>
+          <w:szCs w:val="24"/>
+        </w:rPr>
+        <w:t xml:space="preserve"> </w:t>
+      </w:r>
+      <w:r>
+        <w:rPr>
+          <w:rFonts w:ascii="Times New Roman" w:eastAsia="Times New Roman" w:hAnsi="Times New Roman" w:cs="Times New Roman"/>
+          <w:b/>
+          <w:bCs/>
+          <w:sz w:val="24"/>
+          <w:szCs w:val="24"/>
+          <w:rtl/>
+        </w:rPr>
+        <w:t>را انتخاب کن</w:t>
+      </w:r>
+    </w:p>
+    <w:p>
+      <w:pPr>
+        <w:bidi/>
+        <w:spacing w:before="100" w:beforeAutospacing="1" w:after="100" w:afterAutospacing="1" w:line="240" w:lineRule="auto"/>
+        <w:rPr>
+          <w:rFonts w:ascii="Times New Roman" w:eastAsia="Times New Roman" w:hAnsi="Times New Roman" w:cs="Times New Roman"/>
+          <w:sz w:val="24"/>
+          <w:szCs w:val="24"/>
+        </w:rPr>
+      </w:pPr>
+      <w:r>
+        <w:rPr>
+          <w:rFonts w:ascii="Times New Roman" w:eastAsia="Times New Roman" w:hAnsi="Times New Roman" w:cs="Times New Roman"/>
+          <w:sz w:val="24"/>
+          <w:szCs w:val="24"/>
+          <w:rtl/>
+        </w:rPr>
+        <w:t xml:space="preserve">حتماً </w:t>
+      </w:r>
+      <w:r>
+        <w:rPr>
+          <w:rFonts w:ascii="Times New Roman" w:eastAsia="Times New Roman" w:hAnsi="Times New Roman" w:cs="Times New Roman"/>
+          <w:b/>
+          <w:bCs/>
+          <w:sz w:val="24"/>
+          <w:szCs w:val="24"/>
+          <w:rtl/>
+        </w:rPr>
+        <w:t>فقط یکی</w:t>
+      </w:r>
+      <w:r>
+        <w:rPr>
+          <w:rFonts w:ascii="Times New Roman" w:eastAsia="Times New Roman" w:hAnsi="Times New Roman" w:cs="Times New Roman"/>
+          <w:sz w:val="24"/>
+          <w:szCs w:val="24"/>
+        </w:rPr>
+        <w:t>.</w:t>
+      </w:r>
+    </w:p>
+    <w:p>
+      <w:pPr>
+        <w:bidi/>
+        <w:spacing w:before="100" w:beforeAutospacing="1" w:after="100" w:afterAutospacing="1" w:line="240" w:lineRule="auto"/>
+        <w:rPr>
+          <w:rFonts w:ascii="Times New Roman" w:eastAsia="Times New Roman" w:hAnsi="Times New Roman" w:cs="Times New Roman"/>
+          <w:sz w:val="24"/>
+          <w:szCs w:val="24"/>
+        </w:rPr>
+      </w:pPr>
+      <w:r>
+        <w:rPr>
+          <w:rFonts w:ascii="Times New Roman" w:eastAsia="Times New Roman" w:hAnsi="Times New Roman" w:cs="Times New Roman"/>
+          <w:sz w:val="24"/>
+          <w:szCs w:val="24"/>
+          <w:rtl/>
+        </w:rPr>
+        <w:t>اگر هدفت</w:t>
+      </w:r>
+      <w:r>
+        <w:rPr>
+          <w:rFonts w:ascii="Times New Roman" w:eastAsia="Times New Roman" w:hAnsi="Times New Roman" w:cs="Times New Roman"/>
+          <w:sz w:val="24"/>
+          <w:szCs w:val="24"/>
+        </w:rPr>
+        <w:t xml:space="preserve"> Week19 </w:t>
+      </w:r>
+      <w:r>
+        <w:rPr>
+          <w:rFonts w:ascii="Times New Roman" w:eastAsia="Times New Roman" w:hAnsi="Times New Roman" w:cs="Times New Roman"/>
+          <w:sz w:val="24"/>
+          <w:szCs w:val="24"/>
+          <w:rtl/>
+        </w:rPr>
+        <w:t>است</w:t>
+      </w:r>
+      <w:r>
+        <w:rPr>
+          <w:rFonts w:ascii="Times New Roman" w:eastAsia="Times New Roman" w:hAnsi="Times New Roman" w:cs="Times New Roman"/>
+          <w:sz w:val="24"/>
+          <w:szCs w:val="24"/>
+        </w:rPr>
+        <w:t xml:space="preserve"> → Context </w:t>
+      </w:r>
+      <w:r>
+        <w:rPr>
+          <w:rFonts w:ascii="Times New Roman" w:eastAsia="Times New Roman" w:hAnsi="Times New Roman" w:cs="Times New Roman"/>
+          <w:sz w:val="24"/>
+          <w:szCs w:val="24"/>
+          <w:rtl/>
+        </w:rPr>
+        <w:t>کافی است</w:t>
+      </w:r>
+      <w:r>
+        <w:rPr>
+          <w:rFonts w:ascii="Times New Roman" w:eastAsia="Times New Roman" w:hAnsi="Times New Roman" w:cs="Times New Roman"/>
+          <w:sz w:val="24"/>
+          <w:szCs w:val="24"/>
+        </w:rPr>
+        <w:t>.</w:t>
+      </w:r>
+      <w:r>
+        <w:rPr>
+          <w:rFonts w:ascii="Times New Roman" w:eastAsia="Times New Roman" w:hAnsi="Times New Roman" w:cs="Times New Roman"/>
+          <w:sz w:val="24"/>
+          <w:szCs w:val="24"/>
+        </w:rPr>
+        <w:br/>
+      </w:r>
+      <w:r>
+        <w:rPr>
+          <w:rFonts w:ascii="Times New Roman" w:eastAsia="Times New Roman" w:hAnsi="Times New Roman" w:cs="Times New Roman"/>
+          <w:sz w:val="24"/>
+          <w:szCs w:val="24"/>
+          <w:rtl/>
+        </w:rPr>
+        <w:t>اگر هدفت یادگیری</w:t>
+      </w:r>
+      <w:r>
+        <w:rPr>
+          <w:rFonts w:ascii="Times New Roman" w:eastAsia="Times New Roman" w:hAnsi="Times New Roman" w:cs="Times New Roman"/>
+          <w:sz w:val="24"/>
+          <w:szCs w:val="24"/>
+        </w:rPr>
+        <w:t xml:space="preserve"> </w:t>
+      </w:r>
+      <w:proofErr w:type="spellStart"/>
+      <w:r>
+        <w:rPr>
+          <w:rFonts w:ascii="Times New Roman" w:eastAsia="Times New Roman" w:hAnsi="Times New Roman" w:cs="Times New Roman"/>
+          <w:sz w:val="24"/>
+          <w:szCs w:val="24"/>
+        </w:rPr>
+        <w:t>Redux</w:t>
+      </w:r>
+      <w:proofErr w:type="spellEnd"/>
+      <w:r>
+        <w:rPr>
+          <w:rFonts w:ascii="Times New Roman" w:eastAsia="Times New Roman" w:hAnsi="Times New Roman" w:cs="Times New Roman"/>
+          <w:sz w:val="24"/>
+          <w:szCs w:val="24"/>
+        </w:rPr>
+        <w:t xml:space="preserve"> </w:t>
+      </w:r>
+      <w:r>
+        <w:rPr>
+          <w:rFonts w:ascii="Times New Roman" w:eastAsia="Times New Roman" w:hAnsi="Times New Roman" w:cs="Times New Roman"/>
+          <w:sz w:val="24"/>
+          <w:szCs w:val="24"/>
+          <w:rtl/>
+        </w:rPr>
+        <w:t>است</w:t>
+      </w:r>
+      <w:r>
+        <w:rPr>
+          <w:rFonts w:ascii="Times New Roman" w:eastAsia="Times New Roman" w:hAnsi="Times New Roman" w:cs="Times New Roman"/>
+          <w:sz w:val="24"/>
+          <w:szCs w:val="24"/>
+        </w:rPr>
+        <w:t xml:space="preserve"> → </w:t>
+      </w:r>
+      <w:proofErr w:type="spellStart"/>
+      <w:r>
+        <w:rPr>
+          <w:rFonts w:ascii="Times New Roman" w:eastAsia="Times New Roman" w:hAnsi="Times New Roman" w:cs="Times New Roman"/>
+          <w:sz w:val="24"/>
+          <w:szCs w:val="24"/>
+        </w:rPr>
+        <w:t>Redux</w:t>
+      </w:r>
+      <w:proofErr w:type="spellEnd"/>
+      <w:r>
+        <w:rPr>
+          <w:rFonts w:ascii="Times New Roman" w:eastAsia="Times New Roman" w:hAnsi="Times New Roman" w:cs="Times New Roman"/>
+          <w:sz w:val="24"/>
+          <w:szCs w:val="24"/>
+        </w:rPr>
+        <w:t xml:space="preserve"> Toolkit </w:t>
+      </w:r>
+      <w:r>
+        <w:rPr>
+          <w:rFonts w:ascii="Times New Roman" w:eastAsia="Times New Roman" w:hAnsi="Times New Roman" w:cs="Times New Roman"/>
+          <w:sz w:val="24"/>
+          <w:szCs w:val="24"/>
+          <w:rtl/>
+        </w:rPr>
+        <w:t>بهترین انتخاب است</w:t>
+      </w:r>
+      <w:r>
+        <w:rPr>
+          <w:rFonts w:ascii="Times New Roman" w:eastAsia="Times New Roman" w:hAnsi="Times New Roman" w:cs="Times New Roman"/>
+          <w:sz w:val="24"/>
+          <w:szCs w:val="24"/>
+        </w:rPr>
+        <w:t>.</w:t>
+      </w:r>
+    </w:p>
+    <w:p>
+      <w:pPr>
+        <w:bidi/>
+        <w:spacing w:before="100" w:beforeAutospacing="1" w:after="100" w:afterAutospacing="1" w:line="240" w:lineRule="auto"/>
+        <w:rPr>
+          <w:rFonts w:ascii="Times New Roman" w:eastAsia="Times New Roman" w:hAnsi="Times New Roman" w:cs="Times New Roman"/>
+          <w:sz w:val="24"/>
+          <w:szCs w:val="24"/>
+        </w:rPr>
+      </w:pPr>
+      <w:r>
+        <w:rPr>
+          <w:rFonts w:ascii="Times New Roman" w:eastAsia="Times New Roman" w:hAnsi="Times New Roman" w:cs="Times New Roman"/>
+          <w:sz w:val="24"/>
+          <w:szCs w:val="24"/>
+        </w:rPr>
+        <w:pict>
+          <v:rect id="_x0000_i1028" style="width:0;height:1.5pt" o:hralign="center" o:hrstd="t" o:hr="t" fillcolor="#a0a0a0" stroked="f"/>
+        </w:pict>
+      </w:r>
+    </w:p>
+    <w:p>
+      <w:pPr>
+        <w:bidi/>
+        <w:spacing w:before="100" w:beforeAutospacing="1" w:after="100" w:afterAutospacing="1" w:line="240" w:lineRule="auto"/>
+        <w:rPr>
+          <w:rFonts w:ascii="Times New Roman" w:eastAsia="Times New Roman" w:hAnsi="Times New Roman" w:cs="Times New Roman"/>
+          <w:b/>
+          <w:bCs/>
+          <w:sz w:val="24"/>
+          <w:szCs w:val="24"/>
+        </w:rPr>
+      </w:pPr>
+      <w:r>
+        <w:rPr>
+          <w:rFonts w:ascii="Times New Roman" w:eastAsia="Times New Roman" w:hAnsi="Times New Roman" w:cs="Times New Roman"/>
+          <w:b/>
+          <w:bCs/>
+          <w:sz w:val="24"/>
+          <w:szCs w:val="24"/>
+        </w:rPr>
+        <w:t xml:space="preserve">STEP 5 — </w:t>
+      </w:r>
+      <w:r>
+        <w:rPr>
+          <w:rFonts w:ascii="Times New Roman" w:eastAsia="Times New Roman" w:hAnsi="Times New Roman" w:cs="Times New Roman"/>
+          <w:b/>
+          <w:bCs/>
+          <w:sz w:val="24"/>
+          <w:szCs w:val="24"/>
+          <w:rtl/>
+        </w:rPr>
+        <w:t>اتصال</w:t>
+      </w:r>
+      <w:r>
+        <w:rPr>
+          <w:rFonts w:ascii="Times New Roman" w:eastAsia="Times New Roman" w:hAnsi="Times New Roman" w:cs="Times New Roman"/>
+          <w:b/>
+          <w:bCs/>
+          <w:sz w:val="24"/>
+          <w:szCs w:val="24"/>
+        </w:rPr>
+        <w:t xml:space="preserve"> </w:t>
+      </w:r>
+      <w:proofErr w:type="spellStart"/>
+      <w:r>
+        <w:rPr>
+          <w:rFonts w:ascii="Times New Roman" w:eastAsia="Times New Roman" w:hAnsi="Times New Roman" w:cs="Times New Roman"/>
+          <w:b/>
+          <w:bCs/>
+          <w:sz w:val="24"/>
+          <w:szCs w:val="24"/>
+        </w:rPr>
+        <w:t>ProductContext</w:t>
+      </w:r>
+      <w:proofErr w:type="spellEnd"/>
+      <w:r>
+        <w:rPr>
+          <w:rFonts w:ascii="Times New Roman" w:eastAsia="Times New Roman" w:hAnsi="Times New Roman" w:cs="Times New Roman"/>
+          <w:b/>
+          <w:bCs/>
+          <w:sz w:val="24"/>
+          <w:szCs w:val="24"/>
+        </w:rPr>
         <w:t>/</w:t>
       </w:r>
-    </w:p>
-    <w:p>
-      <w:r>
-        <w:t xml:space="preserve">        </w:t>
-      </w:r>
-      <w:r>
-        <w:rPr>
-          <w:rFonts w:ascii="Arial" w:hAnsi="Arial" w:cs="Arial"/>
-        </w:rPr>
-        <w:t>├</w:t>
-      </w:r>
-      <w:r>
-        <w:rPr>
-          <w:rFonts w:ascii="Calibri" w:hAnsi="Calibri" w:cs="Calibri"/>
-        </w:rPr>
-        <w:t>──</w:t>
-      </w:r>
-      <w:r>
-        <w:t xml:space="preserve"> formatPrice.js</w:t>
-      </w:r>
-    </w:p>
-    <w:p>
-      <w:r>
-        <w:t xml:space="preserve">        </w:t>
-      </w:r>
-      <w:r>
-        <w:rPr>
-          <w:rFonts w:ascii="Arial" w:hAnsi="Arial" w:cs="Arial"/>
-        </w:rPr>
-        <w:t>├</w:t>
-      </w:r>
-      <w:r>
-        <w:rPr>
-          <w:rFonts w:ascii="Calibri" w:hAnsi="Calibri" w:cs="Calibri"/>
-        </w:rPr>
-        <w:t>──</w:t>
-      </w:r>
-      <w:r>
-        <w:t xml:space="preserve"> validation.js</w:t>
-      </w:r>
-    </w:p>
-    <w:p>
-      <w:r>
+      <w:proofErr w:type="spellStart"/>
+      <w:r>
+        <w:rPr>
+          <w:rFonts w:ascii="Times New Roman" w:eastAsia="Times New Roman" w:hAnsi="Times New Roman" w:cs="Times New Roman"/>
+          <w:b/>
+          <w:bCs/>
+          <w:sz w:val="24"/>
+          <w:szCs w:val="24"/>
+        </w:rPr>
+        <w:t>Redux</w:t>
+      </w:r>
+      <w:proofErr w:type="spellEnd"/>
+      <w:r>
+        <w:rPr>
+          <w:rFonts w:ascii="Times New Roman" w:eastAsia="Times New Roman" w:hAnsi="Times New Roman" w:cs="Times New Roman"/>
+          <w:b/>
+          <w:bCs/>
+          <w:sz w:val="24"/>
+          <w:szCs w:val="24"/>
+        </w:rPr>
+        <w:t xml:space="preserve"> </w:t>
+      </w:r>
+      <w:r>
+        <w:rPr>
+          <w:rFonts w:ascii="Times New Roman" w:eastAsia="Times New Roman" w:hAnsi="Times New Roman" w:cs="Times New Roman"/>
+          <w:b/>
+          <w:bCs/>
+          <w:sz w:val="24"/>
+          <w:szCs w:val="24"/>
+          <w:rtl/>
+        </w:rPr>
+        <w:t>به</w:t>
+      </w:r>
+      <w:r>
+        <w:rPr>
+          <w:rFonts w:ascii="Times New Roman" w:eastAsia="Times New Roman" w:hAnsi="Times New Roman" w:cs="Times New Roman"/>
+          <w:b/>
+          <w:bCs/>
+          <w:sz w:val="24"/>
+          <w:szCs w:val="24"/>
+        </w:rPr>
+        <w:t xml:space="preserve"> UI</w:t>
+      </w:r>
+    </w:p>
+    <w:p>
+      <w:pPr>
+        <w:bidi/>
+        <w:spacing w:before="100" w:beforeAutospacing="1" w:after="100" w:afterAutospacing="1" w:line="240" w:lineRule="auto"/>
+        <w:rPr>
+          <w:rFonts w:ascii="Times New Roman" w:eastAsia="Times New Roman" w:hAnsi="Times New Roman" w:cs="Times New Roman"/>
+          <w:sz w:val="24"/>
+          <w:szCs w:val="24"/>
+        </w:rPr>
+      </w:pPr>
+      <w:r>
+        <w:rPr>
+          <w:rFonts w:ascii="Times New Roman" w:eastAsia="Times New Roman" w:hAnsi="Times New Roman" w:cs="Times New Roman"/>
+          <w:sz w:val="24"/>
+          <w:szCs w:val="24"/>
+          <w:rtl/>
+        </w:rPr>
+        <w:t>کارهایی که باید انجام شوند</w:t>
+      </w:r>
+      <w:r>
+        <w:rPr>
+          <w:rFonts w:ascii="Times New Roman" w:eastAsia="Times New Roman" w:hAnsi="Times New Roman" w:cs="Times New Roman"/>
+          <w:sz w:val="24"/>
+          <w:szCs w:val="24"/>
+        </w:rPr>
+        <w:t>:</w:t>
+      </w:r>
+    </w:p>
+    <w:p>
+      <w:pPr>
+        <w:numPr>
+          <w:ilvl w:val="0"/>
+          <w:numId w:val="5"/>
+        </w:numPr>
+        <w:bidi/>
+        <w:spacing w:before="100" w:beforeAutospacing="1" w:after="100" w:afterAutospacing="1" w:line="240" w:lineRule="auto"/>
+        <w:rPr>
+          <w:rFonts w:ascii="Times New Roman" w:eastAsia="Times New Roman" w:hAnsi="Times New Roman" w:cs="Times New Roman"/>
+          <w:sz w:val="24"/>
+          <w:szCs w:val="24"/>
+        </w:rPr>
+      </w:pPr>
+      <w:r>
+        <w:rPr>
+          <w:rFonts w:ascii="Times New Roman" w:eastAsia="Times New Roman" w:hAnsi="Times New Roman" w:cs="Times New Roman"/>
+          <w:sz w:val="24"/>
+          <w:szCs w:val="24"/>
+          <w:rtl/>
+        </w:rPr>
+        <w:t>گرفتن لیست محصولات</w:t>
+      </w:r>
+    </w:p>
+    <w:p>
+      <w:pPr>
+        <w:numPr>
+          <w:ilvl w:val="0"/>
+          <w:numId w:val="5"/>
+        </w:numPr>
+        <w:bidi/>
+        <w:spacing w:before="100" w:beforeAutospacing="1" w:after="100" w:afterAutospacing="1" w:line="240" w:lineRule="auto"/>
+        <w:rPr>
+          <w:rFonts w:ascii="Times New Roman" w:eastAsia="Times New Roman" w:hAnsi="Times New Roman" w:cs="Times New Roman"/>
+          <w:sz w:val="24"/>
+          <w:szCs w:val="24"/>
+        </w:rPr>
+      </w:pPr>
+      <w:r>
+        <w:rPr>
+          <w:rFonts w:ascii="Times New Roman" w:eastAsia="Times New Roman" w:hAnsi="Times New Roman" w:cs="Times New Roman"/>
+          <w:sz w:val="24"/>
+          <w:szCs w:val="24"/>
+          <w:rtl/>
+        </w:rPr>
+        <w:t>نمایش در جدول</w:t>
+      </w:r>
+    </w:p>
+    <w:p>
+      <w:pPr>
+        <w:numPr>
+          <w:ilvl w:val="0"/>
+          <w:numId w:val="5"/>
+        </w:numPr>
+        <w:bidi/>
+        <w:spacing w:before="100" w:beforeAutospacing="1" w:after="100" w:afterAutospacing="1" w:line="240" w:lineRule="auto"/>
+        <w:rPr>
+          <w:rFonts w:ascii="Times New Roman" w:eastAsia="Times New Roman" w:hAnsi="Times New Roman" w:cs="Times New Roman"/>
+          <w:sz w:val="24"/>
+          <w:szCs w:val="24"/>
+        </w:rPr>
+      </w:pPr>
+      <w:r>
+        <w:rPr>
+          <w:rFonts w:ascii="Times New Roman" w:eastAsia="Times New Roman" w:hAnsi="Times New Roman" w:cs="Times New Roman"/>
+          <w:sz w:val="24"/>
+          <w:szCs w:val="24"/>
+          <w:rtl/>
+        </w:rPr>
+        <w:t>مدیریت</w:t>
+      </w:r>
+      <w:r>
+        <w:rPr>
+          <w:rFonts w:ascii="Times New Roman" w:eastAsia="Times New Roman" w:hAnsi="Times New Roman" w:cs="Times New Roman"/>
+          <w:sz w:val="24"/>
+          <w:szCs w:val="24"/>
+        </w:rPr>
+        <w:t xml:space="preserve"> loading </w:t>
+      </w:r>
+      <w:r>
+        <w:rPr>
+          <w:rFonts w:ascii="Times New Roman" w:eastAsia="Times New Roman" w:hAnsi="Times New Roman" w:cs="Times New Roman"/>
+          <w:sz w:val="24"/>
+          <w:szCs w:val="24"/>
+          <w:rtl/>
+        </w:rPr>
+        <w:t>و</w:t>
+      </w:r>
+      <w:r>
+        <w:rPr>
+          <w:rFonts w:ascii="Times New Roman" w:eastAsia="Times New Roman" w:hAnsi="Times New Roman" w:cs="Times New Roman"/>
+          <w:sz w:val="24"/>
+          <w:szCs w:val="24"/>
+        </w:rPr>
+        <w:t xml:space="preserve"> error</w:t>
+      </w:r>
+    </w:p>
+    <w:p>
+      <w:pPr>
+        <w:bidi/>
+        <w:spacing w:before="100" w:beforeAutospacing="1" w:after="100" w:afterAutospacing="1" w:line="240" w:lineRule="auto"/>
+        <w:rPr>
+          <w:rFonts w:ascii="Times New Roman" w:eastAsia="Times New Roman" w:hAnsi="Times New Roman" w:cs="Times New Roman"/>
+          <w:sz w:val="24"/>
+          <w:szCs w:val="24"/>
+        </w:rPr>
+      </w:pPr>
+      <w:r>
+        <w:rPr>
+          <w:rFonts w:ascii="Times New Roman" w:eastAsia="Times New Roman" w:hAnsi="Times New Roman" w:cs="Times New Roman"/>
+          <w:sz w:val="24"/>
+          <w:szCs w:val="24"/>
+        </w:rPr>
         <w:lastRenderedPageBreak/>
-        <w:t xml:space="preserve">        └── constants.js</w:t>
-      </w:r>
+        <w:pict>
+          <v:rect id="_x0000_i1029" style="width:0;height:1.5pt" o:hralign="center" o:hrstd="t" o:hr="t" fillcolor="#a0a0a0" stroked="f"/>
+        </w:pict>
+      </w:r>
+    </w:p>
+    <w:p>
+      <w:pPr>
+        <w:bidi/>
+        <w:spacing w:before="100" w:beforeAutospacing="1" w:after="100" w:afterAutospacing="1" w:line="240" w:lineRule="auto"/>
+        <w:rPr>
+          <w:rFonts w:ascii="Times New Roman" w:eastAsia="Times New Roman" w:hAnsi="Times New Roman" w:cs="Times New Roman"/>
+          <w:b/>
+          <w:bCs/>
+          <w:sz w:val="24"/>
+          <w:szCs w:val="24"/>
+        </w:rPr>
+      </w:pPr>
+      <w:r>
+        <w:rPr>
+          <w:rFonts w:ascii="Times New Roman" w:eastAsia="Times New Roman" w:hAnsi="Times New Roman" w:cs="Times New Roman"/>
+          <w:b/>
+          <w:bCs/>
+          <w:sz w:val="24"/>
+          <w:szCs w:val="24"/>
+        </w:rPr>
+        <w:t xml:space="preserve">STEP 6 — </w:t>
+      </w:r>
+      <w:r>
+        <w:rPr>
+          <w:rFonts w:ascii="Times New Roman" w:eastAsia="Times New Roman" w:hAnsi="Times New Roman" w:cs="Times New Roman"/>
+          <w:b/>
+          <w:bCs/>
+          <w:sz w:val="24"/>
+          <w:szCs w:val="24"/>
+          <w:rtl/>
+        </w:rPr>
+        <w:t>ساخت</w:t>
+      </w:r>
+      <w:r>
+        <w:rPr>
+          <w:rFonts w:ascii="Times New Roman" w:eastAsia="Times New Roman" w:hAnsi="Times New Roman" w:cs="Times New Roman"/>
+          <w:b/>
+          <w:bCs/>
+          <w:sz w:val="24"/>
+          <w:szCs w:val="24"/>
+        </w:rPr>
+        <w:t xml:space="preserve"> Modal</w:t>
+      </w:r>
+      <w:r>
+        <w:rPr>
+          <w:rFonts w:ascii="Times New Roman" w:eastAsia="Times New Roman" w:hAnsi="Times New Roman" w:cs="Times New Roman"/>
+          <w:b/>
+          <w:bCs/>
+          <w:sz w:val="24"/>
+          <w:szCs w:val="24"/>
+          <w:rtl/>
+        </w:rPr>
+        <w:t>ها</w:t>
+      </w:r>
+    </w:p>
+    <w:p>
+      <w:pPr>
+        <w:numPr>
+          <w:ilvl w:val="0"/>
+          <w:numId w:val="6"/>
+        </w:numPr>
+        <w:bidi/>
+        <w:spacing w:before="100" w:beforeAutospacing="1" w:after="100" w:afterAutospacing="1" w:line="240" w:lineRule="auto"/>
+        <w:rPr>
+          <w:rFonts w:ascii="Times New Roman" w:eastAsia="Times New Roman" w:hAnsi="Times New Roman" w:cs="Times New Roman"/>
+          <w:sz w:val="24"/>
+          <w:szCs w:val="24"/>
+        </w:rPr>
+      </w:pPr>
+      <w:proofErr w:type="spellStart"/>
+      <w:r>
+        <w:rPr>
+          <w:rFonts w:ascii="Times New Roman" w:eastAsia="Times New Roman" w:hAnsi="Times New Roman" w:cs="Times New Roman"/>
+          <w:sz w:val="24"/>
+          <w:szCs w:val="24"/>
+        </w:rPr>
+        <w:t>AddProduct</w:t>
+      </w:r>
+      <w:proofErr w:type="spellEnd"/>
+    </w:p>
+    <w:p>
+      <w:pPr>
+        <w:numPr>
+          <w:ilvl w:val="0"/>
+          <w:numId w:val="6"/>
+        </w:numPr>
+        <w:bidi/>
+        <w:spacing w:before="100" w:beforeAutospacing="1" w:after="100" w:afterAutospacing="1" w:line="240" w:lineRule="auto"/>
+        <w:rPr>
+          <w:rFonts w:ascii="Times New Roman" w:eastAsia="Times New Roman" w:hAnsi="Times New Roman" w:cs="Times New Roman"/>
+          <w:sz w:val="24"/>
+          <w:szCs w:val="24"/>
+        </w:rPr>
+      </w:pPr>
+      <w:proofErr w:type="spellStart"/>
+      <w:r>
+        <w:rPr>
+          <w:rFonts w:ascii="Times New Roman" w:eastAsia="Times New Roman" w:hAnsi="Times New Roman" w:cs="Times New Roman"/>
+          <w:sz w:val="24"/>
+          <w:szCs w:val="24"/>
+        </w:rPr>
+        <w:t>UpdateProduct</w:t>
+      </w:r>
+      <w:proofErr w:type="spellEnd"/>
+    </w:p>
+    <w:p>
+      <w:pPr>
+        <w:numPr>
+          <w:ilvl w:val="0"/>
+          <w:numId w:val="6"/>
+        </w:numPr>
+        <w:bidi/>
+        <w:spacing w:before="100" w:beforeAutospacing="1" w:after="100" w:afterAutospacing="1" w:line="240" w:lineRule="auto"/>
+        <w:rPr>
+          <w:rFonts w:ascii="Times New Roman" w:eastAsia="Times New Roman" w:hAnsi="Times New Roman" w:cs="Times New Roman"/>
+          <w:sz w:val="24"/>
+          <w:szCs w:val="24"/>
+        </w:rPr>
+      </w:pPr>
+      <w:proofErr w:type="spellStart"/>
+      <w:r>
+        <w:rPr>
+          <w:rFonts w:ascii="Times New Roman" w:eastAsia="Times New Roman" w:hAnsi="Times New Roman" w:cs="Times New Roman"/>
+          <w:sz w:val="24"/>
+          <w:szCs w:val="24"/>
+        </w:rPr>
+        <w:t>DeleteConfirm</w:t>
+      </w:r>
+      <w:proofErr w:type="spellEnd"/>
+    </w:p>
+    <w:p>
+      <w:pPr>
+        <w:bidi/>
+        <w:spacing w:before="100" w:beforeAutospacing="1" w:after="100" w:afterAutospacing="1" w:line="240" w:lineRule="auto"/>
+        <w:rPr>
+          <w:rFonts w:ascii="Times New Roman" w:eastAsia="Times New Roman" w:hAnsi="Times New Roman" w:cs="Times New Roman"/>
+          <w:sz w:val="24"/>
+          <w:szCs w:val="24"/>
+        </w:rPr>
+      </w:pPr>
+      <w:r>
+        <w:rPr>
+          <w:rFonts w:ascii="Times New Roman" w:eastAsia="Times New Roman" w:hAnsi="Times New Roman" w:cs="Times New Roman"/>
+          <w:sz w:val="24"/>
+          <w:szCs w:val="24"/>
+          <w:rtl/>
+        </w:rPr>
+        <w:t>اما فقط</w:t>
+      </w:r>
+      <w:r>
+        <w:rPr>
+          <w:rFonts w:ascii="Times New Roman" w:eastAsia="Times New Roman" w:hAnsi="Times New Roman" w:cs="Times New Roman"/>
+          <w:sz w:val="24"/>
+          <w:szCs w:val="24"/>
+        </w:rPr>
+        <w:t xml:space="preserve"> UI — </w:t>
+      </w:r>
+      <w:r>
+        <w:rPr>
+          <w:rFonts w:ascii="Times New Roman" w:eastAsia="Times New Roman" w:hAnsi="Times New Roman" w:cs="Times New Roman"/>
+          <w:sz w:val="24"/>
+          <w:szCs w:val="24"/>
+          <w:rtl/>
+        </w:rPr>
+        <w:t>هنوز</w:t>
+      </w:r>
+      <w:r>
+        <w:rPr>
+          <w:rFonts w:ascii="Times New Roman" w:eastAsia="Times New Roman" w:hAnsi="Times New Roman" w:cs="Times New Roman"/>
+          <w:sz w:val="24"/>
+          <w:szCs w:val="24"/>
+        </w:rPr>
+        <w:t xml:space="preserve"> API </w:t>
+      </w:r>
+      <w:r>
+        <w:rPr>
+          <w:rFonts w:ascii="Times New Roman" w:eastAsia="Times New Roman" w:hAnsi="Times New Roman" w:cs="Times New Roman"/>
+          <w:sz w:val="24"/>
+          <w:szCs w:val="24"/>
+          <w:rtl/>
+        </w:rPr>
+        <w:t>نزن</w:t>
+      </w:r>
+      <w:r>
+        <w:rPr>
+          <w:rFonts w:ascii="Times New Roman" w:eastAsia="Times New Roman" w:hAnsi="Times New Roman" w:cs="Times New Roman"/>
+          <w:sz w:val="24"/>
+          <w:szCs w:val="24"/>
+        </w:rPr>
+        <w:t>.</w:t>
+      </w:r>
+    </w:p>
+    <w:p>
+      <w:pPr>
+        <w:bidi/>
+        <w:spacing w:before="100" w:beforeAutospacing="1" w:after="100" w:afterAutospacing="1" w:line="240" w:lineRule="auto"/>
+        <w:rPr>
+          <w:rFonts w:ascii="Times New Roman" w:eastAsia="Times New Roman" w:hAnsi="Times New Roman" w:cs="Times New Roman"/>
+          <w:sz w:val="24"/>
+          <w:szCs w:val="24"/>
+        </w:rPr>
+      </w:pPr>
+      <w:r>
+        <w:rPr>
+          <w:rFonts w:ascii="Times New Roman" w:eastAsia="Times New Roman" w:hAnsi="Times New Roman" w:cs="Times New Roman"/>
+          <w:sz w:val="24"/>
+          <w:szCs w:val="24"/>
+        </w:rPr>
+        <w:pict>
+          <v:rect id="_x0000_i1030" style="width:0;height:1.5pt" o:hralign="center" o:hrstd="t" o:hr="t" fillcolor="#a0a0a0" stroked="f"/>
+        </w:pict>
+      </w:r>
+    </w:p>
+    <w:p>
+      <w:pPr>
+        <w:bidi/>
+        <w:spacing w:before="100" w:beforeAutospacing="1" w:after="100" w:afterAutospacing="1" w:line="240" w:lineRule="auto"/>
+        <w:rPr>
+          <w:rFonts w:ascii="Times New Roman" w:eastAsia="Times New Roman" w:hAnsi="Times New Roman" w:cs="Times New Roman"/>
+          <w:b/>
+          <w:bCs/>
+          <w:sz w:val="24"/>
+          <w:szCs w:val="24"/>
+        </w:rPr>
+      </w:pPr>
+      <w:r>
+        <w:rPr>
+          <w:rFonts w:ascii="Times New Roman" w:eastAsia="Times New Roman" w:hAnsi="Times New Roman" w:cs="Times New Roman"/>
+          <w:b/>
+          <w:bCs/>
+          <w:sz w:val="24"/>
+          <w:szCs w:val="24"/>
+        </w:rPr>
+        <w:t xml:space="preserve">STEP 7 — </w:t>
+      </w:r>
+      <w:r>
+        <w:rPr>
+          <w:rFonts w:ascii="Times New Roman" w:eastAsia="Times New Roman" w:hAnsi="Times New Roman" w:cs="Times New Roman"/>
+          <w:b/>
+          <w:bCs/>
+          <w:sz w:val="24"/>
+          <w:szCs w:val="24"/>
+          <w:rtl/>
+        </w:rPr>
+        <w:t>اتصال</w:t>
+      </w:r>
+      <w:r>
+        <w:rPr>
+          <w:rFonts w:ascii="Times New Roman" w:eastAsia="Times New Roman" w:hAnsi="Times New Roman" w:cs="Times New Roman"/>
+          <w:b/>
+          <w:bCs/>
+          <w:sz w:val="24"/>
+          <w:szCs w:val="24"/>
+        </w:rPr>
+        <w:t xml:space="preserve"> API </w:t>
+      </w:r>
+      <w:r>
+        <w:rPr>
+          <w:rFonts w:ascii="Times New Roman" w:eastAsia="Times New Roman" w:hAnsi="Times New Roman" w:cs="Times New Roman"/>
+          <w:b/>
+          <w:bCs/>
+          <w:sz w:val="24"/>
+          <w:szCs w:val="24"/>
+          <w:rtl/>
+        </w:rPr>
+        <w:t>واقعی</w:t>
+      </w:r>
+    </w:p>
+    <w:p>
+      <w:pPr>
+        <w:bidi/>
+        <w:spacing w:before="100" w:beforeAutospacing="1" w:after="100" w:afterAutospacing="1" w:line="240" w:lineRule="auto"/>
+        <w:rPr>
+          <w:rFonts w:ascii="Times New Roman" w:eastAsia="Times New Roman" w:hAnsi="Times New Roman" w:cs="Times New Roman"/>
+          <w:sz w:val="24"/>
+          <w:szCs w:val="24"/>
+        </w:rPr>
+      </w:pPr>
+      <w:r>
+        <w:rPr>
+          <w:rFonts w:ascii="Times New Roman" w:eastAsia="Times New Roman" w:hAnsi="Times New Roman" w:cs="Times New Roman"/>
+          <w:sz w:val="24"/>
+          <w:szCs w:val="24"/>
+          <w:rtl/>
+        </w:rPr>
+        <w:t>در این مرحله تمام</w:t>
+      </w:r>
+      <w:r>
+        <w:rPr>
+          <w:rFonts w:ascii="Times New Roman" w:eastAsia="Times New Roman" w:hAnsi="Times New Roman" w:cs="Times New Roman"/>
+          <w:sz w:val="24"/>
+          <w:szCs w:val="24"/>
+        </w:rPr>
+        <w:t xml:space="preserve"> CRUD </w:t>
+      </w:r>
+      <w:r>
+        <w:rPr>
+          <w:rFonts w:ascii="Times New Roman" w:eastAsia="Times New Roman" w:hAnsi="Times New Roman" w:cs="Times New Roman"/>
+          <w:sz w:val="24"/>
+          <w:szCs w:val="24"/>
+          <w:rtl/>
+        </w:rPr>
+        <w:t>محصولات رو به سرور وصل می‌کنی</w:t>
+      </w:r>
+      <w:r>
+        <w:rPr>
+          <w:rFonts w:ascii="Times New Roman" w:eastAsia="Times New Roman" w:hAnsi="Times New Roman" w:cs="Times New Roman"/>
+          <w:sz w:val="24"/>
+          <w:szCs w:val="24"/>
+        </w:rPr>
+        <w:t>.</w:t>
+      </w:r>
+    </w:p>
+    <w:p>
+      <w:pPr>
+        <w:bidi/>
+        <w:spacing w:before="100" w:beforeAutospacing="1" w:after="100" w:afterAutospacing="1" w:line="240" w:lineRule="auto"/>
+        <w:rPr>
+          <w:rFonts w:ascii="Times New Roman" w:eastAsia="Times New Roman" w:hAnsi="Times New Roman" w:cs="Times New Roman"/>
+          <w:sz w:val="24"/>
+          <w:szCs w:val="24"/>
+        </w:rPr>
+      </w:pPr>
+      <w:r>
+        <w:rPr>
+          <w:rFonts w:ascii="Times New Roman" w:eastAsia="Times New Roman" w:hAnsi="Times New Roman" w:cs="Times New Roman"/>
+          <w:sz w:val="24"/>
+          <w:szCs w:val="24"/>
+        </w:rPr>
+        <w:pict>
+          <v:rect id="_x0000_i1031" style="width:0;height:1.5pt" o:hralign="center" o:hrstd="t" o:hr="t" fillcolor="#a0a0a0" stroked="f"/>
+        </w:pict>
+      </w:r>
+    </w:p>
+    <w:p>
+      <w:pPr>
+        <w:bidi/>
+        <w:spacing w:before="100" w:beforeAutospacing="1" w:after="100" w:afterAutospacing="1" w:line="240" w:lineRule="auto"/>
+        <w:rPr>
+          <w:rFonts w:ascii="Times New Roman" w:eastAsia="Times New Roman" w:hAnsi="Times New Roman" w:cs="Times New Roman"/>
+          <w:b/>
+          <w:bCs/>
+          <w:sz w:val="24"/>
+          <w:szCs w:val="24"/>
+        </w:rPr>
+      </w:pPr>
+      <w:r>
+        <w:rPr>
+          <w:rFonts w:ascii="Times New Roman" w:eastAsia="Times New Roman" w:hAnsi="Times New Roman" w:cs="Times New Roman"/>
+          <w:b/>
+          <w:bCs/>
+          <w:sz w:val="24"/>
+          <w:szCs w:val="24"/>
+        </w:rPr>
+        <w:t>STEP 8 — Validations</w:t>
+      </w:r>
+    </w:p>
+    <w:p>
+      <w:pPr>
+        <w:bidi/>
+        <w:spacing w:before="100" w:beforeAutospacing="1" w:after="100" w:afterAutospacing="1" w:line="240" w:lineRule="auto"/>
+        <w:rPr>
+          <w:rFonts w:ascii="Times New Roman" w:eastAsia="Times New Roman" w:hAnsi="Times New Roman" w:cs="Times New Roman"/>
+          <w:sz w:val="24"/>
+          <w:szCs w:val="24"/>
+        </w:rPr>
+      </w:pPr>
+      <w:r>
+        <w:rPr>
+          <w:rFonts w:ascii="Times New Roman" w:eastAsia="Times New Roman" w:hAnsi="Times New Roman" w:cs="Times New Roman"/>
+          <w:sz w:val="24"/>
+          <w:szCs w:val="24"/>
+          <w:rtl/>
+        </w:rPr>
+        <w:t>استفاده از</w:t>
+      </w:r>
+      <w:r>
+        <w:rPr>
+          <w:rFonts w:ascii="Times New Roman" w:eastAsia="Times New Roman" w:hAnsi="Times New Roman" w:cs="Times New Roman"/>
+          <w:sz w:val="24"/>
+          <w:szCs w:val="24"/>
+        </w:rPr>
+        <w:t xml:space="preserve"> </w:t>
+      </w:r>
+      <w:proofErr w:type="spellStart"/>
+      <w:r>
+        <w:rPr>
+          <w:rFonts w:ascii="Times New Roman" w:eastAsia="Times New Roman" w:hAnsi="Times New Roman" w:cs="Times New Roman"/>
+          <w:sz w:val="24"/>
+          <w:szCs w:val="24"/>
+        </w:rPr>
+        <w:t>utils</w:t>
+      </w:r>
+      <w:proofErr w:type="spellEnd"/>
+      <w:r>
+        <w:rPr>
+          <w:rFonts w:ascii="Times New Roman" w:eastAsia="Times New Roman" w:hAnsi="Times New Roman" w:cs="Times New Roman"/>
+          <w:sz w:val="24"/>
+          <w:szCs w:val="24"/>
+        </w:rPr>
+        <w:t xml:space="preserve">/validation </w:t>
+      </w:r>
+      <w:r>
+        <w:rPr>
+          <w:rFonts w:ascii="Times New Roman" w:eastAsia="Times New Roman" w:hAnsi="Times New Roman" w:cs="Times New Roman"/>
+          <w:sz w:val="24"/>
+          <w:szCs w:val="24"/>
+          <w:rtl/>
+        </w:rPr>
+        <w:t>یا</w:t>
+      </w:r>
+      <w:r>
+        <w:rPr>
+          <w:rFonts w:ascii="Times New Roman" w:eastAsia="Times New Roman" w:hAnsi="Times New Roman" w:cs="Times New Roman"/>
+          <w:sz w:val="24"/>
+          <w:szCs w:val="24"/>
+        </w:rPr>
+        <w:t xml:space="preserve"> react-hook-form</w:t>
+      </w:r>
+    </w:p>
+    <w:p>
+      <w:pPr>
+        <w:bidi/>
+        <w:spacing w:before="100" w:beforeAutospacing="1" w:after="100" w:afterAutospacing="1" w:line="240" w:lineRule="auto"/>
+        <w:rPr>
+          <w:rFonts w:ascii="Times New Roman" w:eastAsia="Times New Roman" w:hAnsi="Times New Roman" w:cs="Times New Roman"/>
+          <w:sz w:val="24"/>
+          <w:szCs w:val="24"/>
+        </w:rPr>
+      </w:pPr>
+      <w:r>
+        <w:rPr>
+          <w:rFonts w:ascii="Times New Roman" w:eastAsia="Times New Roman" w:hAnsi="Times New Roman" w:cs="Times New Roman"/>
+          <w:sz w:val="24"/>
+          <w:szCs w:val="24"/>
+        </w:rPr>
+        <w:pict>
+          <v:rect id="_x0000_i1032" style="width:0;height:1.5pt" o:hralign="center" o:hrstd="t" o:hr="t" fillcolor="#a0a0a0" stroked="f"/>
+        </w:pict>
+      </w:r>
+    </w:p>
+    <w:p>
+      <w:pPr>
+        <w:bidi/>
+        <w:spacing w:before="100" w:beforeAutospacing="1" w:after="100" w:afterAutospacing="1" w:line="240" w:lineRule="auto"/>
+        <w:rPr>
+          <w:rFonts w:ascii="Times New Roman" w:eastAsia="Times New Roman" w:hAnsi="Times New Roman" w:cs="Times New Roman"/>
+          <w:b/>
+          <w:bCs/>
+          <w:sz w:val="24"/>
+          <w:szCs w:val="24"/>
+        </w:rPr>
+      </w:pPr>
+      <w:r>
+        <w:rPr>
+          <w:rFonts w:ascii="Times New Roman" w:eastAsia="Times New Roman" w:hAnsi="Times New Roman" w:cs="Times New Roman"/>
+          <w:b/>
+          <w:bCs/>
+          <w:sz w:val="24"/>
+          <w:szCs w:val="24"/>
+        </w:rPr>
+        <w:t xml:space="preserve">STEP 9 — </w:t>
+      </w:r>
+      <w:r>
+        <w:rPr>
+          <w:rFonts w:ascii="Times New Roman" w:eastAsia="Times New Roman" w:hAnsi="Times New Roman" w:cs="Times New Roman"/>
+          <w:b/>
+          <w:bCs/>
+          <w:sz w:val="24"/>
+          <w:szCs w:val="24"/>
+          <w:rtl/>
+        </w:rPr>
+        <w:t>بهبود</w:t>
+      </w:r>
+      <w:r>
+        <w:rPr>
+          <w:rFonts w:ascii="Times New Roman" w:eastAsia="Times New Roman" w:hAnsi="Times New Roman" w:cs="Times New Roman"/>
+          <w:b/>
+          <w:bCs/>
+          <w:sz w:val="24"/>
+          <w:szCs w:val="24"/>
+        </w:rPr>
+        <w:t xml:space="preserve"> UX</w:t>
+      </w:r>
+    </w:p>
+    <w:p>
+      <w:pPr>
+        <w:numPr>
+          <w:ilvl w:val="0"/>
+          <w:numId w:val="7"/>
+        </w:numPr>
+        <w:bidi/>
+        <w:spacing w:before="100" w:beforeAutospacing="1" w:after="100" w:afterAutospacing="1" w:line="240" w:lineRule="auto"/>
+        <w:rPr>
+          <w:rFonts w:ascii="Times New Roman" w:eastAsia="Times New Roman" w:hAnsi="Times New Roman" w:cs="Times New Roman"/>
+          <w:sz w:val="24"/>
+          <w:szCs w:val="24"/>
+        </w:rPr>
+      </w:pPr>
+      <w:r>
+        <w:rPr>
+          <w:rFonts w:ascii="Times New Roman" w:eastAsia="Times New Roman" w:hAnsi="Times New Roman" w:cs="Times New Roman"/>
+          <w:sz w:val="24"/>
+          <w:szCs w:val="24"/>
+        </w:rPr>
+        <w:t>Toast</w:t>
+      </w:r>
+    </w:p>
+    <w:p>
+      <w:pPr>
+        <w:numPr>
+          <w:ilvl w:val="0"/>
+          <w:numId w:val="7"/>
+        </w:numPr>
+        <w:bidi/>
+        <w:spacing w:before="100" w:beforeAutospacing="1" w:after="100" w:afterAutospacing="1" w:line="240" w:lineRule="auto"/>
+        <w:rPr>
+          <w:rFonts w:ascii="Times New Roman" w:eastAsia="Times New Roman" w:hAnsi="Times New Roman" w:cs="Times New Roman"/>
+          <w:sz w:val="24"/>
+          <w:szCs w:val="24"/>
+        </w:rPr>
+      </w:pPr>
+      <w:r>
+        <w:rPr>
+          <w:rFonts w:ascii="Times New Roman" w:eastAsia="Times New Roman" w:hAnsi="Times New Roman" w:cs="Times New Roman"/>
+          <w:sz w:val="24"/>
+          <w:szCs w:val="24"/>
+        </w:rPr>
+        <w:t>Loading Overlay</w:t>
+      </w:r>
+    </w:p>
+    <w:p>
+      <w:pPr>
+        <w:numPr>
+          <w:ilvl w:val="0"/>
+          <w:numId w:val="7"/>
+        </w:numPr>
+        <w:bidi/>
+        <w:spacing w:before="100" w:beforeAutospacing="1" w:after="100" w:afterAutospacing="1" w:line="240" w:lineRule="auto"/>
+        <w:rPr>
+          <w:rFonts w:ascii="Times New Roman" w:eastAsia="Times New Roman" w:hAnsi="Times New Roman" w:cs="Times New Roman"/>
+          <w:sz w:val="24"/>
+          <w:szCs w:val="24"/>
+        </w:rPr>
+      </w:pPr>
+      <w:proofErr w:type="spellStart"/>
+      <w:r>
+        <w:rPr>
+          <w:rFonts w:ascii="Times New Roman" w:eastAsia="Times New Roman" w:hAnsi="Times New Roman" w:cs="Times New Roman"/>
+          <w:sz w:val="24"/>
+          <w:szCs w:val="24"/>
+        </w:rPr>
+        <w:t>Debounce</w:t>
+      </w:r>
+      <w:proofErr w:type="spellEnd"/>
+      <w:r>
+        <w:rPr>
+          <w:rFonts w:ascii="Times New Roman" w:eastAsia="Times New Roman" w:hAnsi="Times New Roman" w:cs="Times New Roman"/>
+          <w:sz w:val="24"/>
+          <w:szCs w:val="24"/>
+        </w:rPr>
+        <w:t xml:space="preserve"> </w:t>
+      </w:r>
+      <w:r>
+        <w:rPr>
+          <w:rFonts w:ascii="Times New Roman" w:eastAsia="Times New Roman" w:hAnsi="Times New Roman" w:cs="Times New Roman"/>
+          <w:sz w:val="24"/>
+          <w:szCs w:val="24"/>
+          <w:rtl/>
+        </w:rPr>
+        <w:t>برای</w:t>
+      </w:r>
+      <w:r>
+        <w:rPr>
+          <w:rFonts w:ascii="Times New Roman" w:eastAsia="Times New Roman" w:hAnsi="Times New Roman" w:cs="Times New Roman"/>
+          <w:sz w:val="24"/>
+          <w:szCs w:val="24"/>
+        </w:rPr>
+        <w:t xml:space="preserve"> search</w:t>
+      </w:r>
+    </w:p>
+    <w:p>
+      <w:pPr>
+        <w:numPr>
+          <w:ilvl w:val="0"/>
+          <w:numId w:val="7"/>
+        </w:numPr>
+        <w:bidi/>
+        <w:spacing w:before="100" w:beforeAutospacing="1" w:after="100" w:afterAutospacing="1" w:line="240" w:lineRule="auto"/>
+        <w:rPr>
+          <w:rFonts w:ascii="Times New Roman" w:eastAsia="Times New Roman" w:hAnsi="Times New Roman" w:cs="Times New Roman"/>
+          <w:sz w:val="24"/>
+          <w:szCs w:val="24"/>
+        </w:rPr>
+      </w:pPr>
+      <w:r>
+        <w:rPr>
+          <w:rFonts w:ascii="Times New Roman" w:eastAsia="Times New Roman" w:hAnsi="Times New Roman" w:cs="Times New Roman"/>
+          <w:sz w:val="24"/>
+          <w:szCs w:val="24"/>
+        </w:rPr>
+        <w:t xml:space="preserve">Pagination </w:t>
+      </w:r>
+      <w:r>
+        <w:rPr>
+          <w:rFonts w:ascii="Times New Roman" w:eastAsia="Times New Roman" w:hAnsi="Times New Roman" w:cs="Times New Roman"/>
+          <w:sz w:val="24"/>
+          <w:szCs w:val="24"/>
+          <w:rtl/>
+        </w:rPr>
+        <w:t>واقعاً</w:t>
+      </w:r>
+      <w:r>
+        <w:rPr>
+          <w:rFonts w:ascii="Times New Roman" w:eastAsia="Times New Roman" w:hAnsi="Times New Roman" w:cs="Times New Roman"/>
+          <w:sz w:val="24"/>
+          <w:szCs w:val="24"/>
+        </w:rPr>
+        <w:t xml:space="preserve"> dynamic</w:t>
+      </w:r>
+    </w:p>
+    <w:p>
+      <w:pPr>
+        <w:bidi/>
+        <w:spacing w:before="100" w:beforeAutospacing="1" w:after="100" w:afterAutospacing="1" w:line="240" w:lineRule="auto"/>
+        <w:rPr>
+          <w:rFonts w:ascii="Times New Roman" w:eastAsia="Times New Roman" w:hAnsi="Times New Roman" w:cs="Times New Roman"/>
+          <w:sz w:val="24"/>
+          <w:szCs w:val="24"/>
+        </w:rPr>
+      </w:pPr>
+      <w:r>
+        <w:rPr>
+          <w:rFonts w:ascii="Times New Roman" w:eastAsia="Times New Roman" w:hAnsi="Times New Roman" w:cs="Times New Roman"/>
+          <w:sz w:val="24"/>
+          <w:szCs w:val="24"/>
+        </w:rPr>
+        <w:pict>
+          <v:rect id="_x0000_i1033" style="width:0;height:1.5pt" o:hralign="center" o:hrstd="t" o:hr="t" fillcolor="#a0a0a0" stroked="f"/>
+        </w:pict>
+      </w:r>
+    </w:p>
+    <w:p>
+      <w:pPr>
+        <w:bidi/>
+        <w:spacing w:before="100" w:beforeAutospacing="1" w:after="100" w:afterAutospacing="1" w:line="240" w:lineRule="auto"/>
+        <w:rPr>
+          <w:rFonts w:ascii="Times New Roman" w:eastAsia="Times New Roman" w:hAnsi="Times New Roman" w:cs="Times New Roman"/>
+          <w:b/>
+          <w:bCs/>
+          <w:sz w:val="24"/>
+          <w:szCs w:val="24"/>
+        </w:rPr>
+      </w:pPr>
+      <w:r>
+        <w:rPr>
+          <w:rFonts w:ascii="Segoe UI Symbol" w:eastAsia="Times New Roman" w:hAnsi="Segoe UI Symbol" w:cs="Segoe UI Symbol"/>
+          <w:b/>
+          <w:bCs/>
+          <w:sz w:val="24"/>
+          <w:szCs w:val="24"/>
+        </w:rPr>
+        <w:t>⭐</w:t>
+      </w:r>
+      <w:r>
+        <w:rPr>
+          <w:rFonts w:ascii="Times New Roman" w:eastAsia="Times New Roman" w:hAnsi="Times New Roman" w:cs="Times New Roman"/>
+          <w:b/>
+          <w:bCs/>
+          <w:sz w:val="24"/>
+          <w:szCs w:val="24"/>
+        </w:rPr>
+        <w:t xml:space="preserve"> </w:t>
+      </w:r>
+      <w:r>
+        <w:rPr>
+          <w:rFonts w:ascii="Times New Roman" w:eastAsia="Times New Roman" w:hAnsi="Times New Roman" w:cs="Times New Roman"/>
+          <w:b/>
+          <w:bCs/>
+          <w:sz w:val="24"/>
+          <w:szCs w:val="24"/>
+          <w:rtl/>
+        </w:rPr>
+        <w:t>پیشنهاد من برای شروع دقیق</w:t>
+      </w:r>
+      <w:r>
+        <w:rPr>
+          <w:rFonts w:ascii="Times New Roman" w:eastAsia="Times New Roman" w:hAnsi="Times New Roman" w:cs="Times New Roman"/>
+          <w:b/>
+          <w:bCs/>
+          <w:sz w:val="24"/>
+          <w:szCs w:val="24"/>
+        </w:rPr>
+        <w:t>:</w:t>
+      </w:r>
+    </w:p>
+    <w:p>
+      <w:pPr>
+        <w:bidi/>
+        <w:spacing w:before="100" w:beforeAutospacing="1" w:after="100" w:afterAutospacing="1" w:line="240" w:lineRule="auto"/>
+        <w:rPr>
+          <w:rFonts w:ascii="Times New Roman" w:eastAsia="Times New Roman" w:hAnsi="Times New Roman" w:cs="Times New Roman"/>
+          <w:b/>
+          <w:bCs/>
+          <w:sz w:val="24"/>
+          <w:szCs w:val="24"/>
+        </w:rPr>
+      </w:pPr>
+      <w:r>
+        <w:rPr>
+          <w:rFonts w:ascii="Times New Roman" w:eastAsia="Times New Roman" w:hAnsi="Times New Roman" w:cs="Times New Roman"/>
+          <w:b/>
+          <w:bCs/>
+          <w:sz w:val="24"/>
+          <w:szCs w:val="24"/>
+          <w:rtl/>
+        </w:rPr>
+        <w:t>از</w:t>
+      </w:r>
+      <w:r>
+        <w:rPr>
+          <w:rFonts w:ascii="Times New Roman" w:eastAsia="Times New Roman" w:hAnsi="Times New Roman" w:cs="Times New Roman"/>
+          <w:b/>
+          <w:bCs/>
+          <w:sz w:val="24"/>
+          <w:szCs w:val="24"/>
+        </w:rPr>
+        <w:t xml:space="preserve"> STEP 1 </w:t>
+      </w:r>
+      <w:r>
+        <w:rPr>
+          <w:rFonts w:ascii="Times New Roman" w:eastAsia="Times New Roman" w:hAnsi="Times New Roman" w:cs="Times New Roman"/>
+          <w:b/>
+          <w:bCs/>
+          <w:sz w:val="24"/>
+          <w:szCs w:val="24"/>
+          <w:rtl/>
+        </w:rPr>
+        <w:t>و</w:t>
+      </w:r>
+      <w:r>
+        <w:rPr>
+          <w:rFonts w:ascii="Times New Roman" w:eastAsia="Times New Roman" w:hAnsi="Times New Roman" w:cs="Times New Roman"/>
+          <w:b/>
+          <w:bCs/>
+          <w:sz w:val="24"/>
+          <w:szCs w:val="24"/>
+        </w:rPr>
+        <w:t xml:space="preserve"> STEP 2 </w:t>
+      </w:r>
+      <w:r>
+        <w:rPr>
+          <w:rFonts w:ascii="Times New Roman" w:eastAsia="Times New Roman" w:hAnsi="Times New Roman" w:cs="Times New Roman"/>
+          <w:b/>
+          <w:bCs/>
+          <w:sz w:val="24"/>
+          <w:szCs w:val="24"/>
+          <w:rtl/>
+        </w:rPr>
+        <w:t>شروع کن</w:t>
+      </w:r>
+      <w:r>
+        <w:rPr>
+          <w:rFonts w:ascii="Times New Roman" w:eastAsia="Times New Roman" w:hAnsi="Times New Roman" w:cs="Times New Roman"/>
+          <w:b/>
+          <w:bCs/>
+          <w:sz w:val="24"/>
+          <w:szCs w:val="24"/>
+        </w:rPr>
+        <w:t>.</w:t>
+      </w:r>
+    </w:p>
+    <w:p>
+      <w:pPr>
+        <w:bidi/>
+        <w:spacing w:before="100" w:beforeAutospacing="1" w:after="100" w:afterAutospacing="1" w:line="240" w:lineRule="auto"/>
+        <w:rPr>
+          <w:rFonts w:ascii="Times New Roman" w:eastAsia="Times New Roman" w:hAnsi="Times New Roman" w:cs="Times New Roman"/>
+          <w:sz w:val="24"/>
+          <w:szCs w:val="24"/>
+        </w:rPr>
+      </w:pPr>
       <w:bookmarkStart w:id="0" w:name="_GoBack"/>
       <w:bookmarkEnd w:id="0"/>
     </w:p>
+    <w:p>
+      <w:pPr>
+        <w:bidi/>
+        <w:spacing w:before="100" w:beforeAutospacing="1" w:after="100" w:afterAutospacing="1" w:line="240" w:lineRule="auto"/>
+        <w:rPr>
+          <w:rFonts w:ascii="Times New Roman" w:eastAsia="Times New Roman" w:hAnsi="Times New Roman" w:cs="Times New Roman"/>
+          <w:sz w:val="24"/>
+          <w:szCs w:val="24"/>
+        </w:rPr>
+      </w:pPr>
+    </w:p>
+    <w:p>
+      <w:pPr>
+        <w:bidi/>
+        <w:spacing w:before="100" w:beforeAutospacing="1" w:after="100" w:afterAutospacing="1" w:line="240" w:lineRule="auto"/>
+        <w:rPr>
+          <w:rFonts w:ascii="Times New Roman" w:eastAsia="Times New Roman" w:hAnsi="Times New Roman" w:cs="Times New Roman"/>
+          <w:sz w:val="24"/>
+          <w:szCs w:val="24"/>
+        </w:rPr>
+      </w:pPr>
+    </w:p>
+    <w:p/>
     <w:sectPr>
       <w:pgSz w:w="12240" w:h="15840"/>
       <w:pgMar w:top="1440" w:right="1440" w:bottom="1440" w:left="1440" w:header="720" w:footer="720" w:gutter="0"/>
@@ -1456,6 +4458,1075 @@
     </w:sectPr>
   </w:body>
 </w:document>
+</file>
+
+<file path=word/numbering.xml><?xml version="1.0" encoding="utf-8"?>
+<w:numbering xmlns:wpc="http://schemas.microsoft.com/office/word/2010/wordprocessingCanvas" xmlns:cx="http://schemas.microsoft.com/office/drawing/2014/chartex" xmlns:cx1="http://schemas.microsoft.com/office/drawing/2015/9/8/chartex" xmlns:mc="http://schemas.openxmlformats.org/markup-compatibility/2006" xmlns:o="urn:schemas-microsoft-com:office:office" xmlns:r="http://schemas.openxmlformats.org/officeDocument/2006/relationships" xmlns:m="http://schemas.openxmlformats.org/officeDocument/2006/math" xmlns:v="urn:schemas-microsoft-com:vml" xmlns:wp14="http://schemas.microsoft.com/office/word/2010/wordprocessingDrawing" xmlns:wp="http://schemas.openxmlformats.org/drawingml/2006/wordprocessingDrawing" xmlns:w10="urn:schemas-microsoft-com:office:word" xmlns:w="http://schemas.openxmlformats.org/wordprocessingml/2006/main" xmlns:w14="http://schemas.microsoft.com/office/word/2010/wordml" xmlns:w15="http://schemas.microsoft.com/office/word/2012/wordml" xmlns:w16se="http://schemas.microsoft.com/office/word/2015/wordml/symex" xmlns:wpg="http://schemas.microsoft.com/office/word/2010/wordprocessingGroup" xmlns:wpi="http://schemas.microsoft.com/office/word/2010/wordprocessingInk" xmlns:wne="http://schemas.microsoft.com/office/word/2006/wordml" xmlns:wps="http://schemas.microsoft.com/office/word/2010/wordprocessingShape" mc:Ignorable="w14 w15 w16se wp14">
+  <w:abstractNum w:abstractNumId="0" w15:restartNumberingAfterBreak="0">
+    <w:nsid w:val="1D707832"/>
+    <w:multiLevelType w:val="multilevel"/>
+    <w:tmpl w:val="C9009804"/>
+    <w:lvl w:ilvl="0">
+      <w:start w:val="1"/>
+      <w:numFmt w:val="bullet"/>
+      <w:lvlText w:val=""/>
+      <w:lvlJc w:val="left"/>
+      <w:pPr>
+        <w:tabs>
+          <w:tab w:val="num" w:pos="720"/>
+        </w:tabs>
+        <w:ind w:left="720" w:hanging="360"/>
+      </w:pPr>
+      <w:rPr>
+        <w:rFonts w:ascii="Symbol" w:hAnsi="Symbol" w:hint="default"/>
+        <w:sz w:val="20"/>
+      </w:rPr>
+    </w:lvl>
+    <w:lvl w:ilvl="1" w:tentative="1">
+      <w:start w:val="1"/>
+      <w:numFmt w:val="bullet"/>
+      <w:lvlText w:val="o"/>
+      <w:lvlJc w:val="left"/>
+      <w:pPr>
+        <w:tabs>
+          <w:tab w:val="num" w:pos="1440"/>
+        </w:tabs>
+        <w:ind w:left="1440" w:hanging="360"/>
+      </w:pPr>
+      <w:rPr>
+        <w:rFonts w:ascii="Courier New" w:hAnsi="Courier New" w:hint="default"/>
+        <w:sz w:val="20"/>
+      </w:rPr>
+    </w:lvl>
+    <w:lvl w:ilvl="2" w:tentative="1">
+      <w:start w:val="1"/>
+      <w:numFmt w:val="bullet"/>
+      <w:lvlText w:val=""/>
+      <w:lvlJc w:val="left"/>
+      <w:pPr>
+        <w:tabs>
+          <w:tab w:val="num" w:pos="2160"/>
+        </w:tabs>
+        <w:ind w:left="2160" w:hanging="360"/>
+      </w:pPr>
+      <w:rPr>
+        <w:rFonts w:ascii="Wingdings" w:hAnsi="Wingdings" w:hint="default"/>
+        <w:sz w:val="20"/>
+      </w:rPr>
+    </w:lvl>
+    <w:lvl w:ilvl="3" w:tentative="1">
+      <w:start w:val="1"/>
+      <w:numFmt w:val="bullet"/>
+      <w:lvlText w:val=""/>
+      <w:lvlJc w:val="left"/>
+      <w:pPr>
+        <w:tabs>
+          <w:tab w:val="num" w:pos="2880"/>
+        </w:tabs>
+        <w:ind w:left="2880" w:hanging="360"/>
+      </w:pPr>
+      <w:rPr>
+        <w:rFonts w:ascii="Wingdings" w:hAnsi="Wingdings" w:hint="default"/>
+        <w:sz w:val="20"/>
+      </w:rPr>
+    </w:lvl>
+    <w:lvl w:ilvl="4" w:tentative="1">
+      <w:start w:val="1"/>
+      <w:numFmt w:val="bullet"/>
+      <w:lvlText w:val=""/>
+      <w:lvlJc w:val="left"/>
+      <w:pPr>
+        <w:tabs>
+          <w:tab w:val="num" w:pos="3600"/>
+        </w:tabs>
+        <w:ind w:left="3600" w:hanging="360"/>
+      </w:pPr>
+      <w:rPr>
+        <w:rFonts w:ascii="Wingdings" w:hAnsi="Wingdings" w:hint="default"/>
+        <w:sz w:val="20"/>
+      </w:rPr>
+    </w:lvl>
+    <w:lvl w:ilvl="5" w:tentative="1">
+      <w:start w:val="1"/>
+      <w:numFmt w:val="bullet"/>
+      <w:lvlText w:val=""/>
+      <w:lvlJc w:val="left"/>
+      <w:pPr>
+        <w:tabs>
+          <w:tab w:val="num" w:pos="4320"/>
+        </w:tabs>
+        <w:ind w:left="4320" w:hanging="360"/>
+      </w:pPr>
+      <w:rPr>
+        <w:rFonts w:ascii="Wingdings" w:hAnsi="Wingdings" w:hint="default"/>
+        <w:sz w:val="20"/>
+      </w:rPr>
+    </w:lvl>
+    <w:lvl w:ilvl="6" w:tentative="1">
+      <w:start w:val="1"/>
+      <w:numFmt w:val="bullet"/>
+      <w:lvlText w:val=""/>
+      <w:lvlJc w:val="left"/>
+      <w:pPr>
+        <w:tabs>
+          <w:tab w:val="num" w:pos="5040"/>
+        </w:tabs>
+        <w:ind w:left="5040" w:hanging="360"/>
+      </w:pPr>
+      <w:rPr>
+        <w:rFonts w:ascii="Wingdings" w:hAnsi="Wingdings" w:hint="default"/>
+        <w:sz w:val="20"/>
+      </w:rPr>
+    </w:lvl>
+    <w:lvl w:ilvl="7" w:tentative="1">
+      <w:start w:val="1"/>
+      <w:numFmt w:val="bullet"/>
+      <w:lvlText w:val=""/>
+      <w:lvlJc w:val="left"/>
+      <w:pPr>
+        <w:tabs>
+          <w:tab w:val="num" w:pos="5760"/>
+        </w:tabs>
+        <w:ind w:left="5760" w:hanging="360"/>
+      </w:pPr>
+      <w:rPr>
+        <w:rFonts w:ascii="Wingdings" w:hAnsi="Wingdings" w:hint="default"/>
+        <w:sz w:val="20"/>
+      </w:rPr>
+    </w:lvl>
+    <w:lvl w:ilvl="8" w:tentative="1">
+      <w:start w:val="1"/>
+      <w:numFmt w:val="bullet"/>
+      <w:lvlText w:val=""/>
+      <w:lvlJc w:val="left"/>
+      <w:pPr>
+        <w:tabs>
+          <w:tab w:val="num" w:pos="6480"/>
+        </w:tabs>
+        <w:ind w:left="6480" w:hanging="360"/>
+      </w:pPr>
+      <w:rPr>
+        <w:rFonts w:ascii="Wingdings" w:hAnsi="Wingdings" w:hint="default"/>
+        <w:sz w:val="20"/>
+      </w:rPr>
+    </w:lvl>
+  </w:abstractNum>
+  <w:abstractNum w:abstractNumId="1" w15:restartNumberingAfterBreak="0">
+    <w:nsid w:val="22A96D4F"/>
+    <w:multiLevelType w:val="multilevel"/>
+    <w:tmpl w:val="57803242"/>
+    <w:lvl w:ilvl="0">
+      <w:start w:val="1"/>
+      <w:numFmt w:val="bullet"/>
+      <w:lvlText w:val=""/>
+      <w:lvlJc w:val="left"/>
+      <w:pPr>
+        <w:tabs>
+          <w:tab w:val="num" w:pos="720"/>
+        </w:tabs>
+        <w:ind w:left="720" w:hanging="360"/>
+      </w:pPr>
+      <w:rPr>
+        <w:rFonts w:ascii="Symbol" w:hAnsi="Symbol" w:hint="default"/>
+        <w:sz w:val="20"/>
+      </w:rPr>
+    </w:lvl>
+    <w:lvl w:ilvl="1" w:tentative="1">
+      <w:start w:val="1"/>
+      <w:numFmt w:val="bullet"/>
+      <w:lvlText w:val="o"/>
+      <w:lvlJc w:val="left"/>
+      <w:pPr>
+        <w:tabs>
+          <w:tab w:val="num" w:pos="1440"/>
+        </w:tabs>
+        <w:ind w:left="1440" w:hanging="360"/>
+      </w:pPr>
+      <w:rPr>
+        <w:rFonts w:ascii="Courier New" w:hAnsi="Courier New" w:hint="default"/>
+        <w:sz w:val="20"/>
+      </w:rPr>
+    </w:lvl>
+    <w:lvl w:ilvl="2" w:tentative="1">
+      <w:start w:val="1"/>
+      <w:numFmt w:val="bullet"/>
+      <w:lvlText w:val=""/>
+      <w:lvlJc w:val="left"/>
+      <w:pPr>
+        <w:tabs>
+          <w:tab w:val="num" w:pos="2160"/>
+        </w:tabs>
+        <w:ind w:left="2160" w:hanging="360"/>
+      </w:pPr>
+      <w:rPr>
+        <w:rFonts w:ascii="Wingdings" w:hAnsi="Wingdings" w:hint="default"/>
+        <w:sz w:val="20"/>
+      </w:rPr>
+    </w:lvl>
+    <w:lvl w:ilvl="3" w:tentative="1">
+      <w:start w:val="1"/>
+      <w:numFmt w:val="bullet"/>
+      <w:lvlText w:val=""/>
+      <w:lvlJc w:val="left"/>
+      <w:pPr>
+        <w:tabs>
+          <w:tab w:val="num" w:pos="2880"/>
+        </w:tabs>
+        <w:ind w:left="2880" w:hanging="360"/>
+      </w:pPr>
+      <w:rPr>
+        <w:rFonts w:ascii="Wingdings" w:hAnsi="Wingdings" w:hint="default"/>
+        <w:sz w:val="20"/>
+      </w:rPr>
+    </w:lvl>
+    <w:lvl w:ilvl="4" w:tentative="1">
+      <w:start w:val="1"/>
+      <w:numFmt w:val="bullet"/>
+      <w:lvlText w:val=""/>
+      <w:lvlJc w:val="left"/>
+      <w:pPr>
+        <w:tabs>
+          <w:tab w:val="num" w:pos="3600"/>
+        </w:tabs>
+        <w:ind w:left="3600" w:hanging="360"/>
+      </w:pPr>
+      <w:rPr>
+        <w:rFonts w:ascii="Wingdings" w:hAnsi="Wingdings" w:hint="default"/>
+        <w:sz w:val="20"/>
+      </w:rPr>
+    </w:lvl>
+    <w:lvl w:ilvl="5" w:tentative="1">
+      <w:start w:val="1"/>
+      <w:numFmt w:val="bullet"/>
+      <w:lvlText w:val=""/>
+      <w:lvlJc w:val="left"/>
+      <w:pPr>
+        <w:tabs>
+          <w:tab w:val="num" w:pos="4320"/>
+        </w:tabs>
+        <w:ind w:left="4320" w:hanging="360"/>
+      </w:pPr>
+      <w:rPr>
+        <w:rFonts w:ascii="Wingdings" w:hAnsi="Wingdings" w:hint="default"/>
+        <w:sz w:val="20"/>
+      </w:rPr>
+    </w:lvl>
+    <w:lvl w:ilvl="6" w:tentative="1">
+      <w:start w:val="1"/>
+      <w:numFmt w:val="bullet"/>
+      <w:lvlText w:val=""/>
+      <w:lvlJc w:val="left"/>
+      <w:pPr>
+        <w:tabs>
+          <w:tab w:val="num" w:pos="5040"/>
+        </w:tabs>
+        <w:ind w:left="5040" w:hanging="360"/>
+      </w:pPr>
+      <w:rPr>
+        <w:rFonts w:ascii="Wingdings" w:hAnsi="Wingdings" w:hint="default"/>
+        <w:sz w:val="20"/>
+      </w:rPr>
+    </w:lvl>
+    <w:lvl w:ilvl="7" w:tentative="1">
+      <w:start w:val="1"/>
+      <w:numFmt w:val="bullet"/>
+      <w:lvlText w:val=""/>
+      <w:lvlJc w:val="left"/>
+      <w:pPr>
+        <w:tabs>
+          <w:tab w:val="num" w:pos="5760"/>
+        </w:tabs>
+        <w:ind w:left="5760" w:hanging="360"/>
+      </w:pPr>
+      <w:rPr>
+        <w:rFonts w:ascii="Wingdings" w:hAnsi="Wingdings" w:hint="default"/>
+        <w:sz w:val="20"/>
+      </w:rPr>
+    </w:lvl>
+    <w:lvl w:ilvl="8" w:tentative="1">
+      <w:start w:val="1"/>
+      <w:numFmt w:val="bullet"/>
+      <w:lvlText w:val=""/>
+      <w:lvlJc w:val="left"/>
+      <w:pPr>
+        <w:tabs>
+          <w:tab w:val="num" w:pos="6480"/>
+        </w:tabs>
+        <w:ind w:left="6480" w:hanging="360"/>
+      </w:pPr>
+      <w:rPr>
+        <w:rFonts w:ascii="Wingdings" w:hAnsi="Wingdings" w:hint="default"/>
+        <w:sz w:val="20"/>
+      </w:rPr>
+    </w:lvl>
+  </w:abstractNum>
+  <w:abstractNum w:abstractNumId="2" w15:restartNumberingAfterBreak="0">
+    <w:nsid w:val="3A480EC8"/>
+    <w:multiLevelType w:val="multilevel"/>
+    <w:tmpl w:val="A164F0C8"/>
+    <w:lvl w:ilvl="0">
+      <w:start w:val="1"/>
+      <w:numFmt w:val="bullet"/>
+      <w:lvlText w:val=""/>
+      <w:lvlJc w:val="left"/>
+      <w:pPr>
+        <w:tabs>
+          <w:tab w:val="num" w:pos="720"/>
+        </w:tabs>
+        <w:ind w:left="720" w:hanging="360"/>
+      </w:pPr>
+      <w:rPr>
+        <w:rFonts w:ascii="Symbol" w:hAnsi="Symbol" w:hint="default"/>
+        <w:sz w:val="20"/>
+      </w:rPr>
+    </w:lvl>
+    <w:lvl w:ilvl="1" w:tentative="1">
+      <w:start w:val="1"/>
+      <w:numFmt w:val="bullet"/>
+      <w:lvlText w:val="o"/>
+      <w:lvlJc w:val="left"/>
+      <w:pPr>
+        <w:tabs>
+          <w:tab w:val="num" w:pos="1440"/>
+        </w:tabs>
+        <w:ind w:left="1440" w:hanging="360"/>
+      </w:pPr>
+      <w:rPr>
+        <w:rFonts w:ascii="Courier New" w:hAnsi="Courier New" w:hint="default"/>
+        <w:sz w:val="20"/>
+      </w:rPr>
+    </w:lvl>
+    <w:lvl w:ilvl="2" w:tentative="1">
+      <w:start w:val="1"/>
+      <w:numFmt w:val="bullet"/>
+      <w:lvlText w:val=""/>
+      <w:lvlJc w:val="left"/>
+      <w:pPr>
+        <w:tabs>
+          <w:tab w:val="num" w:pos="2160"/>
+        </w:tabs>
+        <w:ind w:left="2160" w:hanging="360"/>
+      </w:pPr>
+      <w:rPr>
+        <w:rFonts w:ascii="Wingdings" w:hAnsi="Wingdings" w:hint="default"/>
+        <w:sz w:val="20"/>
+      </w:rPr>
+    </w:lvl>
+    <w:lvl w:ilvl="3" w:tentative="1">
+      <w:start w:val="1"/>
+      <w:numFmt w:val="bullet"/>
+      <w:lvlText w:val=""/>
+      <w:lvlJc w:val="left"/>
+      <w:pPr>
+        <w:tabs>
+          <w:tab w:val="num" w:pos="2880"/>
+        </w:tabs>
+        <w:ind w:left="2880" w:hanging="360"/>
+      </w:pPr>
+      <w:rPr>
+        <w:rFonts w:ascii="Wingdings" w:hAnsi="Wingdings" w:hint="default"/>
+        <w:sz w:val="20"/>
+      </w:rPr>
+    </w:lvl>
+    <w:lvl w:ilvl="4" w:tentative="1">
+      <w:start w:val="1"/>
+      <w:numFmt w:val="bullet"/>
+      <w:lvlText w:val=""/>
+      <w:lvlJc w:val="left"/>
+      <w:pPr>
+        <w:tabs>
+          <w:tab w:val="num" w:pos="3600"/>
+        </w:tabs>
+        <w:ind w:left="3600" w:hanging="360"/>
+      </w:pPr>
+      <w:rPr>
+        <w:rFonts w:ascii="Wingdings" w:hAnsi="Wingdings" w:hint="default"/>
+        <w:sz w:val="20"/>
+      </w:rPr>
+    </w:lvl>
+    <w:lvl w:ilvl="5" w:tentative="1">
+      <w:start w:val="1"/>
+      <w:numFmt w:val="bullet"/>
+      <w:lvlText w:val=""/>
+      <w:lvlJc w:val="left"/>
+      <w:pPr>
+        <w:tabs>
+          <w:tab w:val="num" w:pos="4320"/>
+        </w:tabs>
+        <w:ind w:left="4320" w:hanging="360"/>
+      </w:pPr>
+      <w:rPr>
+        <w:rFonts w:ascii="Wingdings" w:hAnsi="Wingdings" w:hint="default"/>
+        <w:sz w:val="20"/>
+      </w:rPr>
+    </w:lvl>
+    <w:lvl w:ilvl="6" w:tentative="1">
+      <w:start w:val="1"/>
+      <w:numFmt w:val="bullet"/>
+      <w:lvlText w:val=""/>
+      <w:lvlJc w:val="left"/>
+      <w:pPr>
+        <w:tabs>
+          <w:tab w:val="num" w:pos="5040"/>
+        </w:tabs>
+        <w:ind w:left="5040" w:hanging="360"/>
+      </w:pPr>
+      <w:rPr>
+        <w:rFonts w:ascii="Wingdings" w:hAnsi="Wingdings" w:hint="default"/>
+        <w:sz w:val="20"/>
+      </w:rPr>
+    </w:lvl>
+    <w:lvl w:ilvl="7" w:tentative="1">
+      <w:start w:val="1"/>
+      <w:numFmt w:val="bullet"/>
+      <w:lvlText w:val=""/>
+      <w:lvlJc w:val="left"/>
+      <w:pPr>
+        <w:tabs>
+          <w:tab w:val="num" w:pos="5760"/>
+        </w:tabs>
+        <w:ind w:left="5760" w:hanging="360"/>
+      </w:pPr>
+      <w:rPr>
+        <w:rFonts w:ascii="Wingdings" w:hAnsi="Wingdings" w:hint="default"/>
+        <w:sz w:val="20"/>
+      </w:rPr>
+    </w:lvl>
+    <w:lvl w:ilvl="8" w:tentative="1">
+      <w:start w:val="1"/>
+      <w:numFmt w:val="bullet"/>
+      <w:lvlText w:val=""/>
+      <w:lvlJc w:val="left"/>
+      <w:pPr>
+        <w:tabs>
+          <w:tab w:val="num" w:pos="6480"/>
+        </w:tabs>
+        <w:ind w:left="6480" w:hanging="360"/>
+      </w:pPr>
+      <w:rPr>
+        <w:rFonts w:ascii="Wingdings" w:hAnsi="Wingdings" w:hint="default"/>
+        <w:sz w:val="20"/>
+      </w:rPr>
+    </w:lvl>
+  </w:abstractNum>
+  <w:abstractNum w:abstractNumId="3" w15:restartNumberingAfterBreak="0">
+    <w:nsid w:val="3A951A4D"/>
+    <w:multiLevelType w:val="multilevel"/>
+    <w:tmpl w:val="887EC8EE"/>
+    <w:lvl w:ilvl="0">
+      <w:start w:val="1"/>
+      <w:numFmt w:val="bullet"/>
+      <w:lvlText w:val=""/>
+      <w:lvlJc w:val="left"/>
+      <w:pPr>
+        <w:tabs>
+          <w:tab w:val="num" w:pos="720"/>
+        </w:tabs>
+        <w:ind w:left="720" w:hanging="360"/>
+      </w:pPr>
+      <w:rPr>
+        <w:rFonts w:ascii="Symbol" w:hAnsi="Symbol" w:hint="default"/>
+        <w:sz w:val="20"/>
+      </w:rPr>
+    </w:lvl>
+    <w:lvl w:ilvl="1" w:tentative="1">
+      <w:start w:val="1"/>
+      <w:numFmt w:val="bullet"/>
+      <w:lvlText w:val="o"/>
+      <w:lvlJc w:val="left"/>
+      <w:pPr>
+        <w:tabs>
+          <w:tab w:val="num" w:pos="1440"/>
+        </w:tabs>
+        <w:ind w:left="1440" w:hanging="360"/>
+      </w:pPr>
+      <w:rPr>
+        <w:rFonts w:ascii="Courier New" w:hAnsi="Courier New" w:hint="default"/>
+        <w:sz w:val="20"/>
+      </w:rPr>
+    </w:lvl>
+    <w:lvl w:ilvl="2" w:tentative="1">
+      <w:start w:val="1"/>
+      <w:numFmt w:val="bullet"/>
+      <w:lvlText w:val=""/>
+      <w:lvlJc w:val="left"/>
+      <w:pPr>
+        <w:tabs>
+          <w:tab w:val="num" w:pos="2160"/>
+        </w:tabs>
+        <w:ind w:left="2160" w:hanging="360"/>
+      </w:pPr>
+      <w:rPr>
+        <w:rFonts w:ascii="Wingdings" w:hAnsi="Wingdings" w:hint="default"/>
+        <w:sz w:val="20"/>
+      </w:rPr>
+    </w:lvl>
+    <w:lvl w:ilvl="3" w:tentative="1">
+      <w:start w:val="1"/>
+      <w:numFmt w:val="bullet"/>
+      <w:lvlText w:val=""/>
+      <w:lvlJc w:val="left"/>
+      <w:pPr>
+        <w:tabs>
+          <w:tab w:val="num" w:pos="2880"/>
+        </w:tabs>
+        <w:ind w:left="2880" w:hanging="360"/>
+      </w:pPr>
+      <w:rPr>
+        <w:rFonts w:ascii="Wingdings" w:hAnsi="Wingdings" w:hint="default"/>
+        <w:sz w:val="20"/>
+      </w:rPr>
+    </w:lvl>
+    <w:lvl w:ilvl="4" w:tentative="1">
+      <w:start w:val="1"/>
+      <w:numFmt w:val="bullet"/>
+      <w:lvlText w:val=""/>
+      <w:lvlJc w:val="left"/>
+      <w:pPr>
+        <w:tabs>
+          <w:tab w:val="num" w:pos="3600"/>
+        </w:tabs>
+        <w:ind w:left="3600" w:hanging="360"/>
+      </w:pPr>
+      <w:rPr>
+        <w:rFonts w:ascii="Wingdings" w:hAnsi="Wingdings" w:hint="default"/>
+        <w:sz w:val="20"/>
+      </w:rPr>
+    </w:lvl>
+    <w:lvl w:ilvl="5" w:tentative="1">
+      <w:start w:val="1"/>
+      <w:numFmt w:val="bullet"/>
+      <w:lvlText w:val=""/>
+      <w:lvlJc w:val="left"/>
+      <w:pPr>
+        <w:tabs>
+          <w:tab w:val="num" w:pos="4320"/>
+        </w:tabs>
+        <w:ind w:left="4320" w:hanging="360"/>
+      </w:pPr>
+      <w:rPr>
+        <w:rFonts w:ascii="Wingdings" w:hAnsi="Wingdings" w:hint="default"/>
+        <w:sz w:val="20"/>
+      </w:rPr>
+    </w:lvl>
+    <w:lvl w:ilvl="6" w:tentative="1">
+      <w:start w:val="1"/>
+      <w:numFmt w:val="bullet"/>
+      <w:lvlText w:val=""/>
+      <w:lvlJc w:val="left"/>
+      <w:pPr>
+        <w:tabs>
+          <w:tab w:val="num" w:pos="5040"/>
+        </w:tabs>
+        <w:ind w:left="5040" w:hanging="360"/>
+      </w:pPr>
+      <w:rPr>
+        <w:rFonts w:ascii="Wingdings" w:hAnsi="Wingdings" w:hint="default"/>
+        <w:sz w:val="20"/>
+      </w:rPr>
+    </w:lvl>
+    <w:lvl w:ilvl="7" w:tentative="1">
+      <w:start w:val="1"/>
+      <w:numFmt w:val="bullet"/>
+      <w:lvlText w:val=""/>
+      <w:lvlJc w:val="left"/>
+      <w:pPr>
+        <w:tabs>
+          <w:tab w:val="num" w:pos="5760"/>
+        </w:tabs>
+        <w:ind w:left="5760" w:hanging="360"/>
+      </w:pPr>
+      <w:rPr>
+        <w:rFonts w:ascii="Wingdings" w:hAnsi="Wingdings" w:hint="default"/>
+        <w:sz w:val="20"/>
+      </w:rPr>
+    </w:lvl>
+    <w:lvl w:ilvl="8" w:tentative="1">
+      <w:start w:val="1"/>
+      <w:numFmt w:val="bullet"/>
+      <w:lvlText w:val=""/>
+      <w:lvlJc w:val="left"/>
+      <w:pPr>
+        <w:tabs>
+          <w:tab w:val="num" w:pos="6480"/>
+        </w:tabs>
+        <w:ind w:left="6480" w:hanging="360"/>
+      </w:pPr>
+      <w:rPr>
+        <w:rFonts w:ascii="Wingdings" w:hAnsi="Wingdings" w:hint="default"/>
+        <w:sz w:val="20"/>
+      </w:rPr>
+    </w:lvl>
+  </w:abstractNum>
+  <w:abstractNum w:abstractNumId="4" w15:restartNumberingAfterBreak="0">
+    <w:nsid w:val="4C9D740F"/>
+    <w:multiLevelType w:val="multilevel"/>
+    <w:tmpl w:val="86CE011E"/>
+    <w:lvl w:ilvl="0">
+      <w:start w:val="1"/>
+      <w:numFmt w:val="bullet"/>
+      <w:lvlText w:val=""/>
+      <w:lvlJc w:val="left"/>
+      <w:pPr>
+        <w:tabs>
+          <w:tab w:val="num" w:pos="720"/>
+        </w:tabs>
+        <w:ind w:left="720" w:hanging="360"/>
+      </w:pPr>
+      <w:rPr>
+        <w:rFonts w:ascii="Symbol" w:hAnsi="Symbol" w:hint="default"/>
+        <w:sz w:val="20"/>
+      </w:rPr>
+    </w:lvl>
+    <w:lvl w:ilvl="1" w:tentative="1">
+      <w:start w:val="1"/>
+      <w:numFmt w:val="bullet"/>
+      <w:lvlText w:val="o"/>
+      <w:lvlJc w:val="left"/>
+      <w:pPr>
+        <w:tabs>
+          <w:tab w:val="num" w:pos="1440"/>
+        </w:tabs>
+        <w:ind w:left="1440" w:hanging="360"/>
+      </w:pPr>
+      <w:rPr>
+        <w:rFonts w:ascii="Courier New" w:hAnsi="Courier New" w:hint="default"/>
+        <w:sz w:val="20"/>
+      </w:rPr>
+    </w:lvl>
+    <w:lvl w:ilvl="2" w:tentative="1">
+      <w:start w:val="1"/>
+      <w:numFmt w:val="bullet"/>
+      <w:lvlText w:val=""/>
+      <w:lvlJc w:val="left"/>
+      <w:pPr>
+        <w:tabs>
+          <w:tab w:val="num" w:pos="2160"/>
+        </w:tabs>
+        <w:ind w:left="2160" w:hanging="360"/>
+      </w:pPr>
+      <w:rPr>
+        <w:rFonts w:ascii="Wingdings" w:hAnsi="Wingdings" w:hint="default"/>
+        <w:sz w:val="20"/>
+      </w:rPr>
+    </w:lvl>
+    <w:lvl w:ilvl="3" w:tentative="1">
+      <w:start w:val="1"/>
+      <w:numFmt w:val="bullet"/>
+      <w:lvlText w:val=""/>
+      <w:lvlJc w:val="left"/>
+      <w:pPr>
+        <w:tabs>
+          <w:tab w:val="num" w:pos="2880"/>
+        </w:tabs>
+        <w:ind w:left="2880" w:hanging="360"/>
+      </w:pPr>
+      <w:rPr>
+        <w:rFonts w:ascii="Wingdings" w:hAnsi="Wingdings" w:hint="default"/>
+        <w:sz w:val="20"/>
+      </w:rPr>
+    </w:lvl>
+    <w:lvl w:ilvl="4" w:tentative="1">
+      <w:start w:val="1"/>
+      <w:numFmt w:val="bullet"/>
+      <w:lvlText w:val=""/>
+      <w:lvlJc w:val="left"/>
+      <w:pPr>
+        <w:tabs>
+          <w:tab w:val="num" w:pos="3600"/>
+        </w:tabs>
+        <w:ind w:left="3600" w:hanging="360"/>
+      </w:pPr>
+      <w:rPr>
+        <w:rFonts w:ascii="Wingdings" w:hAnsi="Wingdings" w:hint="default"/>
+        <w:sz w:val="20"/>
+      </w:rPr>
+    </w:lvl>
+    <w:lvl w:ilvl="5" w:tentative="1">
+      <w:start w:val="1"/>
+      <w:numFmt w:val="bullet"/>
+      <w:lvlText w:val=""/>
+      <w:lvlJc w:val="left"/>
+      <w:pPr>
+        <w:tabs>
+          <w:tab w:val="num" w:pos="4320"/>
+        </w:tabs>
+        <w:ind w:left="4320" w:hanging="360"/>
+      </w:pPr>
+      <w:rPr>
+        <w:rFonts w:ascii="Wingdings" w:hAnsi="Wingdings" w:hint="default"/>
+        <w:sz w:val="20"/>
+      </w:rPr>
+    </w:lvl>
+    <w:lvl w:ilvl="6" w:tentative="1">
+      <w:start w:val="1"/>
+      <w:numFmt w:val="bullet"/>
+      <w:lvlText w:val=""/>
+      <w:lvlJc w:val="left"/>
+      <w:pPr>
+        <w:tabs>
+          <w:tab w:val="num" w:pos="5040"/>
+        </w:tabs>
+        <w:ind w:left="5040" w:hanging="360"/>
+      </w:pPr>
+      <w:rPr>
+        <w:rFonts w:ascii="Wingdings" w:hAnsi="Wingdings" w:hint="default"/>
+        <w:sz w:val="20"/>
+      </w:rPr>
+    </w:lvl>
+    <w:lvl w:ilvl="7" w:tentative="1">
+      <w:start w:val="1"/>
+      <w:numFmt w:val="bullet"/>
+      <w:lvlText w:val=""/>
+      <w:lvlJc w:val="left"/>
+      <w:pPr>
+        <w:tabs>
+          <w:tab w:val="num" w:pos="5760"/>
+        </w:tabs>
+        <w:ind w:left="5760" w:hanging="360"/>
+      </w:pPr>
+      <w:rPr>
+        <w:rFonts w:ascii="Wingdings" w:hAnsi="Wingdings" w:hint="default"/>
+        <w:sz w:val="20"/>
+      </w:rPr>
+    </w:lvl>
+    <w:lvl w:ilvl="8" w:tentative="1">
+      <w:start w:val="1"/>
+      <w:numFmt w:val="bullet"/>
+      <w:lvlText w:val=""/>
+      <w:lvlJc w:val="left"/>
+      <w:pPr>
+        <w:tabs>
+          <w:tab w:val="num" w:pos="6480"/>
+        </w:tabs>
+        <w:ind w:left="6480" w:hanging="360"/>
+      </w:pPr>
+      <w:rPr>
+        <w:rFonts w:ascii="Wingdings" w:hAnsi="Wingdings" w:hint="default"/>
+        <w:sz w:val="20"/>
+      </w:rPr>
+    </w:lvl>
+  </w:abstractNum>
+  <w:abstractNum w:abstractNumId="5" w15:restartNumberingAfterBreak="0">
+    <w:nsid w:val="5B504812"/>
+    <w:multiLevelType w:val="multilevel"/>
+    <w:tmpl w:val="53D6A18E"/>
+    <w:lvl w:ilvl="0">
+      <w:start w:val="1"/>
+      <w:numFmt w:val="bullet"/>
+      <w:lvlText w:val=""/>
+      <w:lvlJc w:val="left"/>
+      <w:pPr>
+        <w:tabs>
+          <w:tab w:val="num" w:pos="720"/>
+        </w:tabs>
+        <w:ind w:left="720" w:hanging="360"/>
+      </w:pPr>
+      <w:rPr>
+        <w:rFonts w:ascii="Symbol" w:hAnsi="Symbol" w:hint="default"/>
+        <w:sz w:val="20"/>
+      </w:rPr>
+    </w:lvl>
+    <w:lvl w:ilvl="1" w:tentative="1">
+      <w:start w:val="1"/>
+      <w:numFmt w:val="bullet"/>
+      <w:lvlText w:val="o"/>
+      <w:lvlJc w:val="left"/>
+      <w:pPr>
+        <w:tabs>
+          <w:tab w:val="num" w:pos="1440"/>
+        </w:tabs>
+        <w:ind w:left="1440" w:hanging="360"/>
+      </w:pPr>
+      <w:rPr>
+        <w:rFonts w:ascii="Courier New" w:hAnsi="Courier New" w:hint="default"/>
+        <w:sz w:val="20"/>
+      </w:rPr>
+    </w:lvl>
+    <w:lvl w:ilvl="2" w:tentative="1">
+      <w:start w:val="1"/>
+      <w:numFmt w:val="bullet"/>
+      <w:lvlText w:val=""/>
+      <w:lvlJc w:val="left"/>
+      <w:pPr>
+        <w:tabs>
+          <w:tab w:val="num" w:pos="2160"/>
+        </w:tabs>
+        <w:ind w:left="2160" w:hanging="360"/>
+      </w:pPr>
+      <w:rPr>
+        <w:rFonts w:ascii="Wingdings" w:hAnsi="Wingdings" w:hint="default"/>
+        <w:sz w:val="20"/>
+      </w:rPr>
+    </w:lvl>
+    <w:lvl w:ilvl="3" w:tentative="1">
+      <w:start w:val="1"/>
+      <w:numFmt w:val="bullet"/>
+      <w:lvlText w:val=""/>
+      <w:lvlJc w:val="left"/>
+      <w:pPr>
+        <w:tabs>
+          <w:tab w:val="num" w:pos="2880"/>
+        </w:tabs>
+        <w:ind w:left="2880" w:hanging="360"/>
+      </w:pPr>
+      <w:rPr>
+        <w:rFonts w:ascii="Wingdings" w:hAnsi="Wingdings" w:hint="default"/>
+        <w:sz w:val="20"/>
+      </w:rPr>
+    </w:lvl>
+    <w:lvl w:ilvl="4" w:tentative="1">
+      <w:start w:val="1"/>
+      <w:numFmt w:val="bullet"/>
+      <w:lvlText w:val=""/>
+      <w:lvlJc w:val="left"/>
+      <w:pPr>
+        <w:tabs>
+          <w:tab w:val="num" w:pos="3600"/>
+        </w:tabs>
+        <w:ind w:left="3600" w:hanging="360"/>
+      </w:pPr>
+      <w:rPr>
+        <w:rFonts w:ascii="Wingdings" w:hAnsi="Wingdings" w:hint="default"/>
+        <w:sz w:val="20"/>
+      </w:rPr>
+    </w:lvl>
+    <w:lvl w:ilvl="5" w:tentative="1">
+      <w:start w:val="1"/>
+      <w:numFmt w:val="bullet"/>
+      <w:lvlText w:val=""/>
+      <w:lvlJc w:val="left"/>
+      <w:pPr>
+        <w:tabs>
+          <w:tab w:val="num" w:pos="4320"/>
+        </w:tabs>
+        <w:ind w:left="4320" w:hanging="360"/>
+      </w:pPr>
+      <w:rPr>
+        <w:rFonts w:ascii="Wingdings" w:hAnsi="Wingdings" w:hint="default"/>
+        <w:sz w:val="20"/>
+      </w:rPr>
+    </w:lvl>
+    <w:lvl w:ilvl="6" w:tentative="1">
+      <w:start w:val="1"/>
+      <w:numFmt w:val="bullet"/>
+      <w:lvlText w:val=""/>
+      <w:lvlJc w:val="left"/>
+      <w:pPr>
+        <w:tabs>
+          <w:tab w:val="num" w:pos="5040"/>
+        </w:tabs>
+        <w:ind w:left="5040" w:hanging="360"/>
+      </w:pPr>
+      <w:rPr>
+        <w:rFonts w:ascii="Wingdings" w:hAnsi="Wingdings" w:hint="default"/>
+        <w:sz w:val="20"/>
+      </w:rPr>
+    </w:lvl>
+    <w:lvl w:ilvl="7" w:tentative="1">
+      <w:start w:val="1"/>
+      <w:numFmt w:val="bullet"/>
+      <w:lvlText w:val=""/>
+      <w:lvlJc w:val="left"/>
+      <w:pPr>
+        <w:tabs>
+          <w:tab w:val="num" w:pos="5760"/>
+        </w:tabs>
+        <w:ind w:left="5760" w:hanging="360"/>
+      </w:pPr>
+      <w:rPr>
+        <w:rFonts w:ascii="Wingdings" w:hAnsi="Wingdings" w:hint="default"/>
+        <w:sz w:val="20"/>
+      </w:rPr>
+    </w:lvl>
+    <w:lvl w:ilvl="8" w:tentative="1">
+      <w:start w:val="1"/>
+      <w:numFmt w:val="bullet"/>
+      <w:lvlText w:val=""/>
+      <w:lvlJc w:val="left"/>
+      <w:pPr>
+        <w:tabs>
+          <w:tab w:val="num" w:pos="6480"/>
+        </w:tabs>
+        <w:ind w:left="6480" w:hanging="360"/>
+      </w:pPr>
+      <w:rPr>
+        <w:rFonts w:ascii="Wingdings" w:hAnsi="Wingdings" w:hint="default"/>
+        <w:sz w:val="20"/>
+      </w:rPr>
+    </w:lvl>
+  </w:abstractNum>
+  <w:abstractNum w:abstractNumId="6" w15:restartNumberingAfterBreak="0">
+    <w:nsid w:val="684735E9"/>
+    <w:multiLevelType w:val="multilevel"/>
+    <w:tmpl w:val="D242C780"/>
+    <w:lvl w:ilvl="0">
+      <w:start w:val="1"/>
+      <w:numFmt w:val="bullet"/>
+      <w:lvlText w:val=""/>
+      <w:lvlJc w:val="left"/>
+      <w:pPr>
+        <w:tabs>
+          <w:tab w:val="num" w:pos="720"/>
+        </w:tabs>
+        <w:ind w:left="720" w:hanging="360"/>
+      </w:pPr>
+      <w:rPr>
+        <w:rFonts w:ascii="Symbol" w:hAnsi="Symbol" w:hint="default"/>
+        <w:sz w:val="20"/>
+      </w:rPr>
+    </w:lvl>
+    <w:lvl w:ilvl="1" w:tentative="1">
+      <w:start w:val="1"/>
+      <w:numFmt w:val="bullet"/>
+      <w:lvlText w:val="o"/>
+      <w:lvlJc w:val="left"/>
+      <w:pPr>
+        <w:tabs>
+          <w:tab w:val="num" w:pos="1440"/>
+        </w:tabs>
+        <w:ind w:left="1440" w:hanging="360"/>
+      </w:pPr>
+      <w:rPr>
+        <w:rFonts w:ascii="Courier New" w:hAnsi="Courier New" w:hint="default"/>
+        <w:sz w:val="20"/>
+      </w:rPr>
+    </w:lvl>
+    <w:lvl w:ilvl="2" w:tentative="1">
+      <w:start w:val="1"/>
+      <w:numFmt w:val="bullet"/>
+      <w:lvlText w:val=""/>
+      <w:lvlJc w:val="left"/>
+      <w:pPr>
+        <w:tabs>
+          <w:tab w:val="num" w:pos="2160"/>
+        </w:tabs>
+        <w:ind w:left="2160" w:hanging="360"/>
+      </w:pPr>
+      <w:rPr>
+        <w:rFonts w:ascii="Wingdings" w:hAnsi="Wingdings" w:hint="default"/>
+        <w:sz w:val="20"/>
+      </w:rPr>
+    </w:lvl>
+    <w:lvl w:ilvl="3" w:tentative="1">
+      <w:start w:val="1"/>
+      <w:numFmt w:val="bullet"/>
+      <w:lvlText w:val=""/>
+      <w:lvlJc w:val="left"/>
+      <w:pPr>
+        <w:tabs>
+          <w:tab w:val="num" w:pos="2880"/>
+        </w:tabs>
+        <w:ind w:left="2880" w:hanging="360"/>
+      </w:pPr>
+      <w:rPr>
+        <w:rFonts w:ascii="Wingdings" w:hAnsi="Wingdings" w:hint="default"/>
+        <w:sz w:val="20"/>
+      </w:rPr>
+    </w:lvl>
+    <w:lvl w:ilvl="4" w:tentative="1">
+      <w:start w:val="1"/>
+      <w:numFmt w:val="bullet"/>
+      <w:lvlText w:val=""/>
+      <w:lvlJc w:val="left"/>
+      <w:pPr>
+        <w:tabs>
+          <w:tab w:val="num" w:pos="3600"/>
+        </w:tabs>
+        <w:ind w:left="3600" w:hanging="360"/>
+      </w:pPr>
+      <w:rPr>
+        <w:rFonts w:ascii="Wingdings" w:hAnsi="Wingdings" w:hint="default"/>
+        <w:sz w:val="20"/>
+      </w:rPr>
+    </w:lvl>
+    <w:lvl w:ilvl="5" w:tentative="1">
+      <w:start w:val="1"/>
+      <w:numFmt w:val="bullet"/>
+      <w:lvlText w:val=""/>
+      <w:lvlJc w:val="left"/>
+      <w:pPr>
+        <w:tabs>
+          <w:tab w:val="num" w:pos="4320"/>
+        </w:tabs>
+        <w:ind w:left="4320" w:hanging="360"/>
+      </w:pPr>
+      <w:rPr>
+        <w:rFonts w:ascii="Wingdings" w:hAnsi="Wingdings" w:hint="default"/>
+        <w:sz w:val="20"/>
+      </w:rPr>
+    </w:lvl>
+    <w:lvl w:ilvl="6" w:tentative="1">
+      <w:start w:val="1"/>
+      <w:numFmt w:val="bullet"/>
+      <w:lvlText w:val=""/>
+      <w:lvlJc w:val="left"/>
+      <w:pPr>
+        <w:tabs>
+          <w:tab w:val="num" w:pos="5040"/>
+        </w:tabs>
+        <w:ind w:left="5040" w:hanging="360"/>
+      </w:pPr>
+      <w:rPr>
+        <w:rFonts w:ascii="Wingdings" w:hAnsi="Wingdings" w:hint="default"/>
+        <w:sz w:val="20"/>
+      </w:rPr>
+    </w:lvl>
+    <w:lvl w:ilvl="7" w:tentative="1">
+      <w:start w:val="1"/>
+      <w:numFmt w:val="bullet"/>
+      <w:lvlText w:val=""/>
+      <w:lvlJc w:val="left"/>
+      <w:pPr>
+        <w:tabs>
+          <w:tab w:val="num" w:pos="5760"/>
+        </w:tabs>
+        <w:ind w:left="5760" w:hanging="360"/>
+      </w:pPr>
+      <w:rPr>
+        <w:rFonts w:ascii="Wingdings" w:hAnsi="Wingdings" w:hint="default"/>
+        <w:sz w:val="20"/>
+      </w:rPr>
+    </w:lvl>
+    <w:lvl w:ilvl="8" w:tentative="1">
+      <w:start w:val="1"/>
+      <w:numFmt w:val="bullet"/>
+      <w:lvlText w:val=""/>
+      <w:lvlJc w:val="left"/>
+      <w:pPr>
+        <w:tabs>
+          <w:tab w:val="num" w:pos="6480"/>
+        </w:tabs>
+        <w:ind w:left="6480" w:hanging="360"/>
+      </w:pPr>
+      <w:rPr>
+        <w:rFonts w:ascii="Wingdings" w:hAnsi="Wingdings" w:hint="default"/>
+        <w:sz w:val="20"/>
+      </w:rPr>
+    </w:lvl>
+  </w:abstractNum>
+  <w:num w:numId="1">
+    <w:abstractNumId w:val="4"/>
+  </w:num>
+  <w:num w:numId="2">
+    <w:abstractNumId w:val="5"/>
+  </w:num>
+  <w:num w:numId="3">
+    <w:abstractNumId w:val="2"/>
+  </w:num>
+  <w:num w:numId="4">
+    <w:abstractNumId w:val="6"/>
+  </w:num>
+  <w:num w:numId="5">
+    <w:abstractNumId w:val="0"/>
+  </w:num>
+  <w:num w:numId="6">
+    <w:abstractNumId w:val="1"/>
+  </w:num>
+  <w:num w:numId="7">
+    <w:abstractNumId w:val="3"/>
+  </w:num>
+</w:numbering>
 </file>
 
 <file path=word/styles.xml><?xml version="1.0" encoding="utf-8"?>
@@ -1855,7 +5926,6 @@
   <w:style w:type="character" w:default="1" w:styleId="DefaultParagraphFont">
     <w:name w:val="Default Paragraph Font"/>
     <w:uiPriority w:val="1"/>
-    <w:semiHidden/>
     <w:unhideWhenUsed/>
   </w:style>
   <w:style w:type="table" w:default="1" w:styleId="TableNormal">

</xml_diff>